<commit_message>
fixed tree creation bug and report additions
</commit_message>
<xml_diff>
--- a/Gerasev/cw/Герасев_АиСД_Курсовая.docx
+++ b/Gerasev/cw/Герасев_АиСД_Курсовая.docx
@@ -314,7 +314,40 @@
           <w:sz w:val="28"/>
           <w:szCs w:val="28"/>
         </w:rPr>
-        <w:t>Работа со случайными бинарными деревьями поиска.</w:t>
+        <w:t>Вар 9:</w:t>
+      </w:r>
+      <w:r>
+        <w:rPr>
+          <w:rStyle w:val="BookTitle"/>
+          <w:caps w:val="false"/>
+          <w:smallCaps w:val="false"/>
+          <w:color w:val="000000"/>
+          <w:sz w:val="28"/>
+          <w:szCs w:val="28"/>
+        </w:rPr>
+        <w:t xml:space="preserve"> Работа со случайными бинарными деревьями поиска - </w:t>
+      </w:r>
+      <w:r>
+        <w:rPr>
+          <w:rStyle w:val="BookTitle"/>
+          <w:caps w:val="false"/>
+          <w:smallCaps w:val="false"/>
+          <w:color w:val="000000"/>
+          <w:sz w:val="28"/>
+          <w:szCs w:val="28"/>
+        </w:rPr>
+        <w:t>вставка</w:t>
+      </w:r>
+      <w:r>
+        <w:rPr>
+          <w:rStyle w:val="BookTitle"/>
+          <w:caps w:val="false"/>
+          <w:smallCaps w:val="false"/>
+          <w:color w:val="000000"/>
+          <w:sz w:val="28"/>
+          <w:szCs w:val="28"/>
+        </w:rPr>
+        <w:t>.</w:t>
       </w:r>
     </w:p>
     <w:p>
@@ -788,9 +821,9 @@
         <w:tblLook w:val="0000" w:noHBand="0" w:noVBand="0" w:firstColumn="0" w:lastRow="0" w:lastColumn="0" w:firstRow="0"/>
       </w:tblPr>
       <w:tblGrid>
-        <w:gridCol w:w="4171"/>
+        <w:gridCol w:w="4170"/>
         <w:gridCol w:w="2382"/>
-        <w:gridCol w:w="3085"/>
+        <w:gridCol w:w="3086"/>
       </w:tblGrid>
       <w:tr>
         <w:trPr>
@@ -815,15 +848,7 @@
                 <w:sz w:val="28"/>
                 <w:szCs w:val="28"/>
               </w:rPr>
-              <w:t xml:space="preserve">Студент </w:t>
-            </w:r>
-            <w:r>
-              <w:rPr>
-                <w:color w:val="000000"/>
-                <w:sz w:val="28"/>
-                <w:szCs w:val="28"/>
-              </w:rPr>
-              <w:t>Герасев Г</w:t>
+              <w:t>Студент Герасев Г</w:t>
             </w:r>
           </w:p>
         </w:tc>
@@ -897,7 +922,11 @@
               </w:rPr>
             </w:pPr>
             <w:r>
-              <w:rPr/>
+              <w:rPr>
+                <w:color w:val="000000"/>
+                <w:sz w:val="28"/>
+                <w:szCs w:val="28"/>
+              </w:rPr>
             </w:r>
           </w:p>
         </w:tc>
@@ -925,7 +954,7 @@
                 <w:sz w:val="28"/>
                 <w:szCs w:val="28"/>
               </w:rPr>
-              <w:t xml:space="preserve">Исходные данные:  </w:t>
+              <w:t xml:space="preserve">Исходные данные:  количество элементов в дереве для дальнейшего создания случайного дерева поиска </w:t>
             </w:r>
             <w:r>
               <w:rPr>
@@ -933,7 +962,7 @@
                 <w:sz w:val="28"/>
                 <w:szCs w:val="28"/>
               </w:rPr>
-              <w:t xml:space="preserve">количество элементов в дереве </w:t>
+              <w:t>пользователями</w:t>
             </w:r>
             <w:r>
               <w:rPr>
@@ -941,7 +970,7 @@
                 <w:sz w:val="28"/>
                 <w:szCs w:val="28"/>
               </w:rPr>
-              <w:t xml:space="preserve">для </w:t>
+              <w:t xml:space="preserve">, </w:t>
             </w:r>
             <w:r>
               <w:rPr>
@@ -949,7 +978,15 @@
                 <w:sz w:val="28"/>
                 <w:szCs w:val="28"/>
               </w:rPr>
-              <w:t>дальнейшего создания случайного дерева поиска студентами, и удаление из получившегося дерева случайно выбранного узла.</w:t>
+              <w:t>верхняя граница, в которой будут генерироваться элементы дерева (на пример если передать 10, то будут генерироваться элементы от 1 до 10)</w:t>
+            </w:r>
+            <w:r>
+              <w:rPr>
+                <w:color w:val="000000"/>
+                <w:sz w:val="28"/>
+                <w:szCs w:val="28"/>
+              </w:rPr>
+              <w:t>.</w:t>
             </w:r>
           </w:p>
         </w:tc>
@@ -1076,23 +1113,7 @@
                 <w:sz w:val="28"/>
                 <w:szCs w:val="28"/>
               </w:rPr>
-              <w:t>Дата сдачи реферата: 2</w:t>
-            </w:r>
-            <w:r>
-              <w:rPr>
-                <w:color w:val="000000"/>
-                <w:sz w:val="28"/>
-                <w:szCs w:val="28"/>
-              </w:rPr>
-              <w:t>6</w:t>
-            </w:r>
-            <w:r>
-              <w:rPr>
-                <w:color w:val="000000"/>
-                <w:sz w:val="28"/>
-                <w:szCs w:val="28"/>
-              </w:rPr>
-              <w:t>.12.2020</w:t>
+              <w:t>Дата сдачи реферата: 26.12.2020</w:t>
             </w:r>
           </w:p>
         </w:tc>
@@ -1128,7 +1149,7 @@
                 <w:sz w:val="28"/>
                 <w:szCs w:val="28"/>
               </w:rPr>
-              <w:t>6</w:t>
+              <w:t>8</w:t>
             </w:r>
             <w:r>
               <w:rPr>
@@ -1147,7 +1168,7 @@
         </w:trPr>
         <w:tc>
           <w:tcPr>
-            <w:tcW w:w="4171" w:type="dxa"/>
+            <w:tcW w:w="4170" w:type="dxa"/>
             <w:tcBorders/>
             <w:shd w:color="auto" w:fill="auto" w:val="clear"/>
             <w:vAlign w:val="bottom"/>
@@ -1199,7 +1220,7 @@
         </w:tc>
         <w:tc>
           <w:tcPr>
-            <w:tcW w:w="3085" w:type="dxa"/>
+            <w:tcW w:w="3086" w:type="dxa"/>
             <w:tcBorders/>
             <w:shd w:color="auto" w:fill="auto" w:val="clear"/>
             <w:vAlign w:val="bottom"/>
@@ -1227,7 +1248,7 @@
         </w:trPr>
         <w:tc>
           <w:tcPr>
-            <w:tcW w:w="4171" w:type="dxa"/>
+            <w:tcW w:w="4170" w:type="dxa"/>
             <w:tcBorders/>
             <w:shd w:color="auto" w:fill="auto" w:val="clear"/>
             <w:vAlign w:val="bottom"/>
@@ -1278,7 +1299,7 @@
         </w:tc>
         <w:tc>
           <w:tcPr>
-            <w:tcW w:w="3085" w:type="dxa"/>
+            <w:tcW w:w="3086" w:type="dxa"/>
             <w:tcBorders/>
             <w:shd w:color="auto" w:fill="auto" w:val="clear"/>
             <w:vAlign w:val="bottom"/>
@@ -1304,31 +1325,6 @@
     <w:p>
       <w:pPr>
         <w:pStyle w:val="Normal"/>
-        <w:rPr>
-          <w:b/>
-          <w:b/>
-          <w:caps/>
-          <w:color w:val="000000"/>
-          <w:sz w:val="28"/>
-          <w:szCs w:val="28"/>
-        </w:rPr>
-      </w:pPr>
-      <w:r>
-        <w:rPr>
-          <w:b/>
-          <w:caps/>
-          <w:color w:val="000000"/>
-          <w:sz w:val="28"/>
-          <w:szCs w:val="28"/>
-        </w:rPr>
-      </w:r>
-      <w:r>
-        <w:br w:type="page"/>
-      </w:r>
-    </w:p>
-    <w:p>
-      <w:pPr>
-        <w:pStyle w:val="Normal"/>
         <w:spacing w:lineRule="auto" w:line="360"/>
         <w:jc w:val="center"/>
         <w:rPr/>
@@ -1357,39 +1353,7 @@
           <w:sz w:val="28"/>
           <w:szCs w:val="28"/>
         </w:rPr>
-        <w:t xml:space="preserve">В данной курсовой работе была реализована программа, которая выполняет </w:t>
-      </w:r>
-      <w:r>
-        <w:rPr>
-          <w:color w:val="000000"/>
-          <w:sz w:val="28"/>
-          <w:szCs w:val="28"/>
-        </w:rPr>
-        <w:t>создание случайного БДП, удаление элемента из него и вывод дерева в удобном для прочтения виде</w:t>
-      </w:r>
-      <w:r>
-        <w:rPr>
-          <w:color w:val="000000"/>
-          <w:sz w:val="28"/>
-          <w:szCs w:val="28"/>
-        </w:rPr>
-        <w:t xml:space="preserve">. Текущий контроль включает в себя вывод заданий </w:t>
-      </w:r>
-      <w:r>
-        <w:rPr>
-          <w:color w:val="000000"/>
-          <w:sz w:val="28"/>
-          <w:szCs w:val="28"/>
-        </w:rPr>
-        <w:t>по созданию дерева и удалению элемента из него.</w:t>
-      </w:r>
-      <w:r>
-        <w:rPr>
-          <w:color w:val="000000"/>
-          <w:sz w:val="28"/>
-          <w:szCs w:val="28"/>
-        </w:rPr>
-        <w:t xml:space="preserve"> Реализованную программу можно использовать в обучении для проверки знаний студентов.</w:t>
+        <w:t>В данной курсовой работе была реализована программа, которая выполняет создание случайного БДП, удаление элемента из него и вывод дерева в удобном для прочтения виде. Текущий контроль включает в себя вывод заданий по созданию дерева и удалению элемента из него. Реализованную программу можно использовать в обучении для проверки знаний студентов.</w:t>
       </w:r>
     </w:p>
     <w:p>
@@ -1615,12 +1579,14 @@
           <w:r>
             <w:rPr>
               <w:webHidden/>
+              <w:vanish w:val="false"/>
             </w:rPr>
             <w:instrText> TOC \z \o "1-3" \u \h</w:instrText>
           </w:r>
           <w:r>
             <w:rPr>
               <w:webHidden/>
+              <w:vanish w:val="false"/>
             </w:rPr>
             <w:fldChar w:fldCharType="separate"/>
           </w:r>
@@ -1628,6 +1594,7 @@
             <w:r>
               <w:rPr>
                 <w:webHidden/>
+                <w:vanish w:val="false"/>
               </w:rPr>
               <w:t xml:space="preserve">​ </w:t>
             </w:r>
@@ -1652,6 +1619,7 @@
             <w:r>
               <w:rPr>
                 <w:webHidden/>
+                <w:vanish w:val="false"/>
               </w:rPr>
               <w:t xml:space="preserve">​ </w:t>
             </w:r>
@@ -1681,6 +1649,7 @@
             <w:r>
               <w:rPr>
                 <w:webHidden/>
+                <w:vanish w:val="false"/>
               </w:rPr>
               <w:t xml:space="preserve">​ </w:t>
             </w:r>
@@ -1705,6 +1674,7 @@
             <w:r>
               <w:rPr>
                 <w:webHidden/>
+                <w:vanish w:val="false"/>
               </w:rPr>
               <w:t xml:space="preserve">​ </w:t>
             </w:r>
@@ -1729,6 +1699,7 @@
             <w:r>
               <w:rPr>
                 <w:webHidden/>
+                <w:vanish w:val="false"/>
               </w:rPr>
               <w:t xml:space="preserve">​ </w:t>
             </w:r>
@@ -1753,6 +1724,7 @@
             <w:r>
               <w:rPr>
                 <w:webHidden/>
+                <w:vanish w:val="false"/>
               </w:rPr>
               <w:t xml:space="preserve">​ </w:t>
             </w:r>
@@ -1777,6 +1749,7 @@
             <w:r>
               <w:rPr>
                 <w:webHidden/>
+                <w:vanish w:val="false"/>
               </w:rPr>
               <w:t xml:space="preserve">​ </w:t>
             </w:r>
@@ -1801,6 +1774,7 @@
             <w:r>
               <w:rPr>
                 <w:webHidden/>
+                <w:vanish w:val="false"/>
               </w:rPr>
               <w:t xml:space="preserve">​ </w:t>
             </w:r>
@@ -1825,6 +1799,7 @@
             <w:r>
               <w:rPr>
                 <w:webHidden/>
+                <w:vanish w:val="false"/>
               </w:rPr>
               <w:t xml:space="preserve">​ </w:t>
             </w:r>
@@ -1849,6 +1824,7 @@
             <w:r>
               <w:rPr>
                 <w:webHidden/>
+                <w:vanish w:val="false"/>
               </w:rPr>
               <w:t xml:space="preserve">​ </w:t>
             </w:r>
@@ -1976,15 +1952,7 @@
           <w:sz w:val="28"/>
           <w:szCs w:val="28"/>
         </w:rPr>
-        <w:t xml:space="preserve">В данной курсовой работе были реализованы </w:t>
-      </w:r>
-      <w:r>
-        <w:rPr>
-          <w:color w:val="000000"/>
-          <w:sz w:val="28"/>
-          <w:szCs w:val="28"/>
-        </w:rPr>
-        <w:t>создание случайного БДП и удаления элемента из него и реализация текущего контроля по данным темам.</w:t>
+        <w:t>В данной курсовой работе были реализованы создание случайного БДП и удаления элемента из него и реализация текущего контроля по данным темам.</w:t>
       </w:r>
     </w:p>
     <w:p>
@@ -2038,31 +2006,27 @@
           <w:sz w:val="28"/>
           <w:szCs w:val="28"/>
         </w:rPr>
-        <w:t xml:space="preserve">Целью данной работы является реализация работы </w:t>
-      </w:r>
-      <w:r>
+        <w:t>Целью данной работы является реализация работы создания случайного БДП и удаления элемента из него и реализация текущего контроля по данным темам.</w:t>
+      </w:r>
+    </w:p>
+    <w:p>
+      <w:pPr>
+        <w:pStyle w:val="Normal"/>
+        <w:spacing w:lineRule="auto" w:line="360"/>
+        <w:ind w:firstLine="709"/>
+        <w:jc w:val="both"/>
         <w:rPr>
           <w:color w:val="000000"/>
           <w:sz w:val="28"/>
           <w:szCs w:val="28"/>
         </w:rPr>
-        <w:t>создания случайного БДП и удаления элемента из него и реализация текущего контроля по данным темам.</w:t>
-      </w:r>
-    </w:p>
-    <w:p>
-      <w:pPr>
-        <w:pStyle w:val="Normal"/>
-        <w:spacing w:lineRule="auto" w:line="360"/>
-        <w:ind w:firstLine="709"/>
-        <w:jc w:val="both"/>
+      </w:pPr>
+      <w:r>
         <w:rPr>
           <w:color w:val="000000"/>
           <w:sz w:val="28"/>
           <w:szCs w:val="28"/>
         </w:rPr>
-      </w:pPr>
-      <w:r>
-        <w:rPr/>
       </w:r>
     </w:p>
     <w:p>
@@ -2187,7 +2151,10 @@
         </w:rPr>
       </w:pPr>
       <w:r>
-        <w:rPr/>
+        <w:rPr>
+          <w:bCs/>
+          <w:iCs/>
+        </w:rPr>
       </w:r>
     </w:p>
     <w:p>
@@ -2206,14 +2173,7 @@
           <w:b w:val="false"/>
           <w:bCs w:val="false"/>
         </w:rPr>
-        <w:t xml:space="preserve">Бинарное дерево поиска, это </w:t>
-      </w:r>
-      <w:r>
-        <w:rPr>
-          <w:b w:val="false"/>
-          <w:bCs w:val="false"/>
-        </w:rPr>
-        <w:t>бинарное дерево, значения в котором лежат так, что для любого узла верно, что все значения в левом поддереве будут меньше корневого узла, а все значения в правом – больше.</w:t>
+        <w:t>Бинарное дерево поиска, это бинарное дерево, значения в котором лежат так, что для любого узла верно, что все значения в левом поддереве будут меньше корневого узла, а все значения в правом – больше.</w:t>
       </w:r>
     </w:p>
     <w:p>
@@ -2228,7 +2188,10 @@
         </w:rPr>
       </w:pPr>
       <w:r>
-        <w:rPr/>
+        <w:rPr>
+          <w:b w:val="false"/>
+          <w:bCs w:val="false"/>
+        </w:rPr>
       </w:r>
     </w:p>
     <w:p>
@@ -2243,14 +2206,21 @@
           <w:b w:val="false"/>
           <w:bCs w:val="false"/>
         </w:rPr>
-        <w:t>Т</w:t>
+        <w:t>Такое дерево будет называться сбалансированным, если высота каждого из поддеревьев, имеющих общий корень, отличается не более чем на некоторую константу. Чем ближе разница высот к нулю, тем сбалансированн</w:t>
       </w:r>
       <w:r>
         <w:rPr>
           <w:b w:val="false"/>
           <w:bCs w:val="false"/>
         </w:rPr>
-        <w:t>акое дерево будет называться сбалансированным, если у всех его листьев одинаковая высота. Чем ближе разница высот к нулю, тем сбалансированнее дерево. Чем сбалансированней дерево, тем быстрее будет проходить по нему поиск.</w:t>
+        <w:t>е</w:t>
+      </w:r>
+      <w:r>
+        <w:rPr>
+          <w:b w:val="false"/>
+          <w:bCs w:val="false"/>
+        </w:rPr>
+        <w:t>е дерево. Чем сбалансированней дерево, тем быстрее будет проходить по нему поиск.</w:t>
       </w:r>
     </w:p>
     <w:p>
@@ -2280,21 +2250,7 @@
           <w:b w:val="false"/>
           <w:bCs w:val="false"/>
         </w:rPr>
-        <w:t>С</w:t>
-      </w:r>
-      <w:r>
-        <w:rPr>
-          <w:b w:val="false"/>
-          <w:bCs w:val="false"/>
-        </w:rPr>
-        <w:t xml:space="preserve">лучайное бинарное дерево поиска, это такое дерево поиска, что при его создания во время последовательного </w:t>
-      </w:r>
-      <w:r>
-        <w:rPr>
-          <w:b w:val="false"/>
-          <w:bCs w:val="false"/>
-        </w:rPr>
-        <w:t>добавления в него элементов, элемент имеет шанс стать корневым или «листовым» (т.е. лежащем в поддереве) обратно пропорционален количеству элементов в дереве. Таким образом можно создавать сбалансированные деревья поиска, с поиском ~ln(2n), что крайне хороший результат, учитывая то, что алгоритм не требует обработки вводимых значений (на пример сортировки).</w:t>
+        <w:t>Случайное бинарное дерево поиска, это такое дерево поиска, что при его создания во время последовательного добавления в него элементов, элемент имеет шанс стать корневым или «листовым» (т.е. лежащем в поддереве) обратно пропорционален количеству элементов в дереве. Таким образом можно создавать сбалансированные деревья поиска, с поиском ~ln(2n), что крайне хороший результат, учитывая то, что алгоритм не требует обработки вводимых значений (на пример сортировки).</w:t>
       </w:r>
     </w:p>
     <w:p>
@@ -2309,7 +2265,10 @@
         </w:rPr>
       </w:pPr>
       <w:r>
-        <w:rPr/>
+        <w:rPr>
+          <w:b w:val="false"/>
+          <w:bCs w:val="false"/>
+        </w:rPr>
       </w:r>
     </w:p>
     <w:p>
@@ -2339,7 +2298,10 @@
         </w:rPr>
       </w:pPr>
       <w:r>
-        <w:rPr/>
+        <w:rPr>
+          <w:b w:val="false"/>
+          <w:bCs w:val="false"/>
+        </w:rPr>
       </w:r>
     </w:p>
     <w:p>
@@ -2441,14 +2403,7 @@
           <w:b w:val="false"/>
           <w:bCs w:val="false"/>
         </w:rPr>
-        <w:t xml:space="preserve">(A, (B, C)) -&gt; ((A, B), C)) – A, </w:t>
-      </w:r>
-      <w:r>
-        <w:rPr>
-          <w:b w:val="false"/>
-          <w:bCs w:val="false"/>
-        </w:rPr>
-        <w:t>где A, B и C – поддеревья, которые остаются неизменными. Как можно заметить данное преобразование не изменяет свойства дерева поиска.</w:t>
+        <w:t>(A, (B, C)) -&gt; ((A, B), C)) – A, где A, B и C – поддеревья, которые остаются неизменными. Как можно заметить данное преобразование не изменяет свойства дерева поиска.</w:t>
       </w:r>
     </w:p>
     <w:p>
@@ -2467,7 +2422,21 @@
           <w:b w:val="false"/>
           <w:bCs w:val="false"/>
         </w:rPr>
-        <w:t>Алгорим вставки элемента в корень дерева –</w:t>
+        <w:t>Алгори</w:t>
+      </w:r>
+      <w:r>
+        <w:rPr>
+          <w:b w:val="false"/>
+          <w:bCs w:val="false"/>
+        </w:rPr>
+        <w:t>т</w:t>
+      </w:r>
+      <w:r>
+        <w:rPr>
+          <w:b w:val="false"/>
+          <w:bCs w:val="false"/>
+        </w:rPr>
+        <w:t>м вставки элемента в корень дерева –</w:t>
         <w:br/>
         <w:t>Для этого выбирается поддерево, в котором должен оказаться данный элемент, путем сравнения его с корневым, после чего алгоритм вызывается рекурсивно для этого поддерева. Далее производится поворот дерева, левый или правый в зависимости от поддерева, в котором оказалось значение, чтобы поднять данное значение на 1 уровень выше.</w:t>
         <w:br/>
@@ -2711,70 +2680,33 @@
           <w:szCs w:val="28"/>
         </w:rPr>
         <w:tab/>
-        <w:t xml:space="preserve">Для реализации </w:t>
+        <w:t xml:space="preserve">Для реализации случайных БДП был создан класс </w:t>
       </w:r>
       <w:r>
         <w:rPr>
           <w:sz w:val="28"/>
           <w:szCs w:val="28"/>
-        </w:rPr>
-        <w:t>случайных БДП</w:t>
+          <w:lang w:val="en-US"/>
+        </w:rPr>
+        <w:t>BinarySearchTree</w:t>
       </w:r>
       <w:r>
         <w:rPr>
           <w:sz w:val="28"/>
           <w:szCs w:val="28"/>
         </w:rPr>
-        <w:t xml:space="preserve"> был создан класс </w:t>
+        <w:t>. В нем</w:t>
+      </w:r>
+      <w:r>
+        <w:rPr/>
+        <w:t xml:space="preserve"> </w:t>
       </w:r>
       <w:r>
         <w:rPr>
           <w:sz w:val="28"/>
           <w:szCs w:val="28"/>
-          <w:lang w:val="en-US"/>
-        </w:rPr>
-        <w:t>Binary</w:t>
-      </w:r>
-      <w:r>
-        <w:rPr>
-          <w:sz w:val="28"/>
-          <w:szCs w:val="28"/>
-          <w:lang w:val="en-US"/>
-        </w:rPr>
-        <w:t>Search</w:t>
-      </w:r>
-      <w:r>
-        <w:rPr>
-          <w:sz w:val="28"/>
-          <w:szCs w:val="28"/>
-          <w:lang w:val="en-US"/>
-        </w:rPr>
-        <w:t>Tree</w:t>
-      </w:r>
-      <w:r>
-        <w:rPr>
-          <w:sz w:val="28"/>
-          <w:szCs w:val="28"/>
-        </w:rPr>
-        <w:t>. В нем</w:t>
-      </w:r>
-      <w:r>
-        <w:rPr/>
-        <w:t xml:space="preserve"> </w:t>
-      </w:r>
-      <w:r>
-        <w:rPr>
-          <w:sz w:val="28"/>
-          <w:szCs w:val="28"/>
-        </w:rPr>
-        <w:t xml:space="preserve">определены следующие поля </w:t>
-      </w:r>
-      <w:r>
-        <w:rPr>
-          <w:sz w:val="28"/>
-          <w:szCs w:val="28"/>
-        </w:rPr>
-        <w:t>и методы:</w:t>
+        </w:rPr>
+        <w:t>определены следующие поля и методы:</w:t>
       </w:r>
     </w:p>
     <w:p>
@@ -2868,14 +2800,7 @@
           <w:sz w:val="28"/>
           <w:szCs w:val="28"/>
         </w:rPr>
-        <w:t xml:space="preserve">BinarySearchTree(int data = 0); // </w:t>
-      </w:r>
-      <w:r>
-        <w:rPr>
-          <w:sz w:val="28"/>
-          <w:szCs w:val="28"/>
-        </w:rPr>
-        <w:t>Конструктор</w:t>
+        <w:t>BinarySearchTree(int data = 0); // Конструктор</w:t>
       </w:r>
     </w:p>
     <w:p>
@@ -2898,14 +2823,7 @@
           <w:sz w:val="28"/>
           <w:szCs w:val="28"/>
         </w:rPr>
-        <w:t xml:space="preserve">BinarySearchTree(const BinarySearchTree &amp; binarySearchTree); // </w:t>
-      </w:r>
-      <w:r>
-        <w:rPr>
-          <w:sz w:val="28"/>
-          <w:szCs w:val="28"/>
-        </w:rPr>
-        <w:t>Оператор копирования</w:t>
+        <w:t>BinarySearchTree(const BinarySearchTree &amp; binarySearchTree); // Оператор копирования</w:t>
       </w:r>
     </w:p>
     <w:p>
@@ -2928,14 +2846,7 @@
           <w:sz w:val="28"/>
           <w:szCs w:val="28"/>
         </w:rPr>
-        <w:t xml:space="preserve">~BinarySearchTree(); // </w:t>
-      </w:r>
-      <w:r>
-        <w:rPr>
-          <w:sz w:val="28"/>
-          <w:szCs w:val="28"/>
-        </w:rPr>
-        <w:t>Деструктор</w:t>
+        <w:t>~BinarySearchTree(); // Деструктор</w:t>
       </w:r>
     </w:p>
     <w:p>
@@ -2957,14 +2868,7 @@
           <w:sz w:val="28"/>
           <w:szCs w:val="28"/>
         </w:rPr>
-        <w:t xml:space="preserve">void draw(string buffer = "", bool isLast = true); // </w:t>
-      </w:r>
-      <w:r>
-        <w:rPr>
-          <w:sz w:val="28"/>
-          <w:szCs w:val="28"/>
-        </w:rPr>
-        <w:t>Метод рисующий дерево в стандартный поток вывода</w:t>
+        <w:t>void draw(string buffer = "", bool isLast = true); // Метод рисующий дерево в стандартный поток вывода</w:t>
       </w:r>
     </w:p>
     <w:p>
@@ -3163,14 +3067,7 @@
           <w:sz w:val="28"/>
           <w:szCs w:val="28"/>
         </w:rPr>
-        <w:t>Д</w:t>
-      </w:r>
-      <w:r>
-        <w:rPr>
-          <w:sz w:val="28"/>
-          <w:szCs w:val="28"/>
-        </w:rPr>
-        <w:t>алее перечислены функции</w:t>
+        <w:t>Далее перечислены функции</w:t>
       </w:r>
     </w:p>
     <w:p>
@@ -3191,14 +3088,14 @@
           <w:b w:val="false"/>
           <w:bCs w:val="false"/>
         </w:rPr>
-        <w:t xml:space="preserve">BinarySearchTree* join(BinarySearchTree* smallerTree, BinarySearchTree* biggerTree) // </w:t>
+        <w:t>BinarySearchTree* join(BinarySearchTree* smallerTree, BinarySearchTree* biggerTree) // Объединение поддеревье</w:t>
       </w:r>
       <w:r>
         <w:rPr>
           <w:b w:val="false"/>
           <w:bCs w:val="false"/>
         </w:rPr>
-        <w:t>Объединение поддеревьев</w:t>
+        <w:t>в. Функция  принимает два  поддерева и возвращает новый корневой узел</w:t>
       </w:r>
     </w:p>
     <w:p>
@@ -3220,14 +3117,14 @@
           <w:b w:val="false"/>
           <w:bCs w:val="false"/>
         </w:rPr>
-        <w:t xml:space="preserve">int* giveRandMasWithLength(unsigned int n, unsigned int upperBoundary) // </w:t>
+        <w:t xml:space="preserve">int* giveRandMasWithLength(unsigned int n, unsigned int upperBoundary) // Создание массива случайных чисел с данной длинной и верхней границе. </w:t>
       </w:r>
       <w:r>
         <w:rPr>
           <w:b w:val="false"/>
           <w:bCs w:val="false"/>
         </w:rPr>
-        <w:t>Создание массива случайных чисел с данной длинной и верхней границе</w:t>
+        <w:t>Функция принимает количество элементов и верхнюю границу и дает массив случайных значений в интервале [1, upperBoundary] без повторений.</w:t>
       </w:r>
     </w:p>
     <w:p>
@@ -3249,14 +3146,14 @@
           <w:b w:val="false"/>
           <w:bCs w:val="false"/>
         </w:rPr>
-        <w:t xml:space="preserve">BinarySearchTree* giveTreeWithLength(int* mas, unsigned int n) // </w:t>
+        <w:t xml:space="preserve">BinarySearchTree* giveTreeWithLength(int* mas, unsigned int n) // Создание дерева по полученному массиву. </w:t>
       </w:r>
       <w:r>
         <w:rPr>
           <w:b w:val="false"/>
           <w:bCs w:val="false"/>
         </w:rPr>
-        <w:t>Создание дерева по полученному массиву</w:t>
+        <w:t>Принимается массив чисел, его длина, и возвращается созданное дерево.</w:t>
       </w:r>
     </w:p>
     <w:p>
@@ -3278,14 +3175,14 @@
           <w:b w:val="false"/>
           <w:bCs w:val="false"/>
         </w:rPr>
-        <w:t xml:space="preserve">void makeTest(unsigned int n, unsigned int upBound) // </w:t>
+        <w:t xml:space="preserve">void makeTest(unsigned int n, unsigned int upBound) // Создание теста по переданным длине и верхней границе (в файл). </w:t>
       </w:r>
       <w:r>
         <w:rPr>
           <w:b w:val="false"/>
           <w:bCs w:val="false"/>
         </w:rPr>
-        <w:t>Создание теста по переданным длине и верхней границе (в файл)</w:t>
+        <w:t>Принимается количество элементов в дереве и верхняя граница.</w:t>
       </w:r>
     </w:p>
     <w:p>
@@ -3544,7 +3441,10 @@
         </w:rPr>
       </w:pPr>
       <w:r>
-        <w:rPr/>
+        <w:rPr>
+          <w:sz w:val="28"/>
+          <w:szCs w:val="28"/>
+        </w:rPr>
       </w:r>
       <w:r>
         <w:br w:type="page"/>
@@ -3614,10 +3514,115 @@
           <w:szCs w:val="28"/>
           <w:lang w:eastAsia="zh-CN"/>
         </w:rPr>
-        <w:t>количество элеметов в дереве, а также верхнюю границу. После чего создает тест, состоящий из двух вопросов – создание дерева по данным значениям (случайно сгенерированных), а также удаление из получившегося дерева требуемого элемента из дерева.</w:t>
+        <w:t>количество элеме</w:t>
+      </w:r>
+      <w:r>
+        <w:rPr>
+          <w:color w:val="000000"/>
+          <w:sz w:val="28"/>
+          <w:szCs w:val="28"/>
+          <w:lang w:eastAsia="zh-CN"/>
+        </w:rPr>
+        <w:t>н</w:t>
+      </w:r>
+      <w:r>
+        <w:rPr>
+          <w:color w:val="000000"/>
+          <w:sz w:val="28"/>
+          <w:szCs w:val="28"/>
+          <w:lang w:eastAsia="zh-CN"/>
+        </w:rPr>
+        <w:t>тов в дереве, а также верхнюю границу</w:t>
+      </w:r>
+      <w:r>
+        <w:rPr>
+          <w:color w:val="000000"/>
+          <w:sz w:val="28"/>
+          <w:szCs w:val="28"/>
+          <w:lang w:eastAsia="zh-CN"/>
+        </w:rPr>
+        <w:t>, в которой будут создаваться элементы дерева (т. е. Если указать 10, то случайные элементы будут генерироваться от 1 до 10. Понятно, что если указать нижнюю границу такую, что невозможно будет сгенерировать требуемое число случайных чисел, то программа не будет обрабатывать такие значения и сообщит об этом.)</w:t>
+      </w:r>
+      <w:r>
+        <w:rPr>
+          <w:color w:val="000000"/>
+          <w:sz w:val="28"/>
+          <w:szCs w:val="28"/>
+          <w:lang w:eastAsia="zh-CN"/>
+        </w:rPr>
+        <w:t>. После чего создает тест, состоящий из двух вопросов – создание дерева по данным значениям (случайно сгенерированных), а также удаление из получившегося дерева требуемого элемента из дерева.</w:t>
         <w:br/>
         <w:br/>
-        <w:t>Тест записывается в файл RandomTreeTest.txt с примерами ответов, т. к. очевидно на данные вопросы можно дать много верных ответов.</w:t>
+        <w:t>Тест записывается в файл RandomTreeTest.txt с примерами ответов, т. к. на данные вопросы можно дать много верных ответов.</w:t>
+      </w:r>
+    </w:p>
+    <w:p>
+      <w:pPr>
+        <w:pStyle w:val="Normal"/>
+        <w:spacing w:lineRule="auto" w:line="360"/>
+        <w:ind w:firstLine="709"/>
+        <w:jc w:val="both"/>
+        <w:rPr>
+          <w:color w:val="000000"/>
+          <w:sz w:val="28"/>
+          <w:szCs w:val="28"/>
+        </w:rPr>
+      </w:pPr>
+      <w:r>
+        <w:rPr/>
+      </w:r>
+    </w:p>
+    <w:p>
+      <w:pPr>
+        <w:pStyle w:val="Style19"/>
+        <w:spacing w:lineRule="auto" w:line="360" w:before="57" w:after="57"/>
+        <w:rPr>
+          <w:b w:val="false"/>
+          <w:b w:val="false"/>
+          <w:bCs w:val="false"/>
+        </w:rPr>
+      </w:pPr>
+      <w:r>
+        <w:rPr>
+          <w:b w:val="false"/>
+          <w:bCs w:val="false"/>
+        </w:rPr>
+        <w:t>Это можно понять учитывая тот факт, что в сгенерированном дереве  каждый элемент имеет одинаковый шанс стать корневым.  Т.е. если ученик во время выполнения задания в качестве корневого элемента выдерет другой элемент, то у него получится другое, но вероятно все еще верное дерево.</w:t>
+      </w:r>
+    </w:p>
+    <w:p>
+      <w:pPr>
+        <w:pStyle w:val="Style19"/>
+        <w:spacing w:lineRule="auto" w:line="360" w:before="57" w:after="57"/>
+        <w:rPr>
+          <w:b w:val="false"/>
+          <w:b w:val="false"/>
+          <w:bCs w:val="false"/>
+        </w:rPr>
+      </w:pPr>
+      <w:r>
+        <w:rPr>
+          <w:b w:val="false"/>
+          <w:bCs w:val="false"/>
+        </w:rPr>
+      </w:r>
+    </w:p>
+    <w:p>
+      <w:pPr>
+        <w:pStyle w:val="Style19"/>
+        <w:spacing w:lineRule="auto" w:line="360" w:before="57" w:after="57"/>
+        <w:rPr>
+          <w:b w:val="false"/>
+          <w:b w:val="false"/>
+          <w:bCs w:val="false"/>
+        </w:rPr>
+      </w:pPr>
+      <w:r>
+        <w:rPr>
+          <w:b w:val="false"/>
+          <w:bCs w:val="false"/>
+        </w:rPr>
+        <w:t>То же самое относится и к удалению элемента из дерева.</w:t>
       </w:r>
       <w:r>
         <w:br w:type="page"/>
@@ -3677,14 +3682,45 @@
           <w:sz w:val="28"/>
           <w:szCs w:val="28"/>
         </w:rPr>
-        <w:t>В текущем контроле задаются заранее подготовленные вопросы, которые относятся к переданн</w:t>
-      </w:r>
-      <w:r>
+        <w:t>В текущем контроле задаются заранее подготовленные вопросы, которые относятся к переданным программе ограничениям на деревья. В программе проверяется корректность ограничений, и  при неправильно переданных значениях программа не выдает тест.</w:t>
+      </w:r>
+    </w:p>
+    <w:p>
+      <w:pPr>
+        <w:pStyle w:val="Normal"/>
+        <w:spacing w:lineRule="auto" w:line="360"/>
+        <w:ind w:firstLine="709"/>
+        <w:jc w:val="both"/>
         <w:rPr>
           <w:sz w:val="28"/>
           <w:szCs w:val="28"/>
         </w:rPr>
-        <w:t>ым программе ограничениям на деревья. В программе проверяется корректность ограничений, и  при неправильно переданных значениях программа не выдает тест.</w:t>
+      </w:pPr>
+      <w:r>
+        <w:rPr>
+          <w:sz w:val="28"/>
+          <w:szCs w:val="28"/>
+        </w:rPr>
+        <w:t>Тест состоит из двух заданий –  создание дерева по переданным данным, и удаление из полученного дерева случайно выбранной программой значения.</w:t>
+      </w:r>
+    </w:p>
+    <w:p>
+      <w:pPr>
+        <w:pStyle w:val="Normal"/>
+        <w:spacing w:lineRule="auto" w:line="360"/>
+        <w:ind w:firstLine="709"/>
+        <w:jc w:val="both"/>
+        <w:rPr>
+          <w:sz w:val="28"/>
+          <w:szCs w:val="28"/>
+        </w:rPr>
+      </w:pPr>
+      <w:r>
+        <w:rPr>
+          <w:sz w:val="28"/>
+          <w:szCs w:val="28"/>
+        </w:rPr>
+        <w:t>Обратим еще раз внимание на то, что ввиду того, что по одним и тем же данным можно создать много случайных бинарных деревьев поиска, то ответ, предоставленный программой нельзя считать единственным верным – на то же задание можно дать много правильных ответов в том числе на второе задание про удаление элемента из дерева.</w:t>
       </w:r>
     </w:p>
     <w:p>
@@ -3744,7 +3780,14 @@
         </w:rPr>
       </w:pPr>
       <w:r>
-        <w:rPr/>
+        <w:rPr>
+          <w:b/>
+          <w:bCs/>
+          <w:caps/>
+          <w:color w:val="000000"/>
+          <w:sz w:val="28"/>
+          <w:szCs w:val="28"/>
+        </w:rPr>
       </w:r>
     </w:p>
     <w:p>
@@ -3764,7 +3807,7 @@
         </w:rPr>
         <w:t>Примеры работы программы:</w:t>
         <w:br/>
-        <w:t>Переданные значения 5 и 10. К сожалению в данном отчете возникают сложности с прочтением вывода в виду форматирования, но при реальном выводе программы таких проблем нет.</w:t>
+        <w:t xml:space="preserve">Переданные значения 5 и 10. </w:t>
       </w:r>
     </w:p>
     <w:p>
@@ -3786,8 +3829,7 @@
     </w:p>
     <w:p>
       <w:pPr>
-        <w:pStyle w:val="Style19"/>
-        <w:jc w:val="left"/>
+        <w:pStyle w:val="Normal"/>
         <w:rPr>
           <w:b w:val="false"/>
           <w:b w:val="false"/>
@@ -3795,16 +3837,26 @@
         </w:rPr>
       </w:pPr>
       <w:r>
-        <w:rPr>
+        <w:rPr/>
+      </w:r>
+    </w:p>
+    <w:p>
+      <w:pPr>
+        <w:pStyle w:val="Normal"/>
+        <w:rPr>
+          <w:b w:val="false"/>
           <w:b w:val="false"/>
           <w:bCs w:val="false"/>
         </w:rPr>
-      </w:r>
-    </w:p>
-    <w:p>
-      <w:pPr>
-        <w:pStyle w:val="Style19"/>
-        <w:jc w:val="left"/>
+      </w:pPr>
+      <w:r>
+        <w:rPr/>
+        <w:t>Задание №1:</w:t>
+      </w:r>
+    </w:p>
+    <w:p>
+      <w:pPr>
+        <w:pStyle w:val="Normal"/>
         <w:rPr>
           <w:b w:val="false"/>
           <w:b w:val="false"/>
@@ -3812,17 +3864,27 @@
         </w:rPr>
       </w:pPr>
       <w:r>
-        <w:rPr>
+        <w:rPr/>
+        <w:t>Cоздайте случайное дерево поиска из следующих чисел:</w:t>
+      </w:r>
+    </w:p>
+    <w:p>
+      <w:pPr>
+        <w:pStyle w:val="Normal"/>
+        <w:rPr>
+          <w:b w:val="false"/>
           <w:b w:val="false"/>
           <w:bCs w:val="false"/>
         </w:rPr>
-        <w:t>Задание №1:</w:t>
-      </w:r>
-    </w:p>
-    <w:p>
-      <w:pPr>
-        <w:pStyle w:val="Style19"/>
-        <w:jc w:val="left"/>
+      </w:pPr>
+      <w:r>
+        <w:rPr/>
+        <w:t xml:space="preserve">6 3 8 2 9 </w:t>
+      </w:r>
+    </w:p>
+    <w:p>
+      <w:pPr>
+        <w:pStyle w:val="Normal"/>
         <w:rPr>
           <w:b w:val="false"/>
           <w:b w:val="false"/>
@@ -3830,17 +3892,31 @@
         </w:rPr>
       </w:pPr>
       <w:r>
-        <w:rPr>
+        <w:rPr/>
+        <w:t>Один из возможных ответов на задание №1:</w:t>
+      </w:r>
+    </w:p>
+    <w:p>
+      <w:pPr>
+        <w:pStyle w:val="Normal"/>
+        <w:rPr>
+          <w:b w:val="false"/>
           <w:b w:val="false"/>
           <w:bCs w:val="false"/>
         </w:rPr>
-        <w:t>Cоздайте случайное дерево поиска из следующих чисел:</w:t>
-      </w:r>
-    </w:p>
-    <w:p>
-      <w:pPr>
-        <w:pStyle w:val="Style19"/>
-        <w:jc w:val="left"/>
+      </w:pPr>
+      <w:r>
+        <w:rPr/>
+        <w:t>└─</w:t>
+      </w:r>
+      <w:r>
+        <w:rPr/>
+        <w:t>6</w:t>
+      </w:r>
+    </w:p>
+    <w:p>
+      <w:pPr>
+        <w:pStyle w:val="Normal"/>
         <w:rPr>
           <w:b w:val="false"/>
           <w:b w:val="false"/>
@@ -3848,17 +3924,35 @@
         </w:rPr>
       </w:pPr>
       <w:r>
-        <w:rPr>
+        <w:rPr/>
+        <w:t xml:space="preserve"> </w:t>
+      </w:r>
+      <w:r>
+        <w:rPr/>
+        <w:t>|─8</w:t>
+      </w:r>
+    </w:p>
+    <w:p>
+      <w:pPr>
+        <w:pStyle w:val="Normal"/>
+        <w:rPr>
+          <w:b w:val="false"/>
           <w:b w:val="false"/>
           <w:bCs w:val="false"/>
         </w:rPr>
-        <w:t xml:space="preserve">6 3 8 2 9 </w:t>
-      </w:r>
-    </w:p>
-    <w:p>
-      <w:pPr>
-        <w:pStyle w:val="Style19"/>
-        <w:jc w:val="left"/>
+      </w:pPr>
+      <w:r>
+        <w:rPr/>
+        <w:t xml:space="preserve"> </w:t>
+      </w:r>
+      <w:r>
+        <w:rPr/>
+        <w:t>| |─9</w:t>
+      </w:r>
+    </w:p>
+    <w:p>
+      <w:pPr>
+        <w:pStyle w:val="Normal"/>
         <w:rPr>
           <w:b w:val="false"/>
           <w:b w:val="false"/>
@@ -3866,17 +3960,35 @@
         </w:rPr>
       </w:pPr>
       <w:r>
-        <w:rPr>
+        <w:rPr/>
+        <w:t xml:space="preserve"> </w:t>
+      </w:r>
+      <w:r>
+        <w:rPr/>
+        <w:t>| | ├─ empty</w:t>
+      </w:r>
+    </w:p>
+    <w:p>
+      <w:pPr>
+        <w:pStyle w:val="Normal"/>
+        <w:rPr>
+          <w:b w:val="false"/>
           <w:b w:val="false"/>
           <w:bCs w:val="false"/>
         </w:rPr>
-        <w:t>Один из возможных ответов на задание №1:</w:t>
-      </w:r>
-    </w:p>
-    <w:p>
-      <w:pPr>
-        <w:pStyle w:val="Style19"/>
-        <w:jc w:val="left"/>
+      </w:pPr>
+      <w:r>
+        <w:rPr/>
+        <w:t xml:space="preserve"> </w:t>
+      </w:r>
+      <w:r>
+        <w:rPr/>
+        <w:t>| | └─ empty</w:t>
+      </w:r>
+    </w:p>
+    <w:p>
+      <w:pPr>
+        <w:pStyle w:val="Normal"/>
         <w:rPr>
           <w:b w:val="false"/>
           <w:b w:val="false"/>
@@ -3884,24 +3996,271 @@
         </w:rPr>
       </w:pPr>
       <w:r>
-        <w:rPr>
+        <w:rPr/>
+        <w:t xml:space="preserve"> </w:t>
+      </w:r>
+      <w:r>
+        <w:rPr/>
+        <w:t>| └─ empty</w:t>
+      </w:r>
+    </w:p>
+    <w:p>
+      <w:pPr>
+        <w:pStyle w:val="Normal"/>
+        <w:rPr>
+          <w:b w:val="false"/>
           <w:b w:val="false"/>
           <w:bCs w:val="false"/>
         </w:rPr>
+      </w:pPr>
+      <w:r>
+        <w:rPr/>
         <w:t>└─</w:t>
       </w:r>
       <w:r>
-        <w:rPr>
+        <w:rPr/>
+        <w:t>3</w:t>
+      </w:r>
+    </w:p>
+    <w:p>
+      <w:pPr>
+        <w:pStyle w:val="Normal"/>
+        <w:rPr>
+          <w:b w:val="false"/>
           <w:b w:val="false"/>
           <w:bCs w:val="false"/>
         </w:rPr>
+      </w:pPr>
+      <w:r>
+        <w:rPr/>
+        <w:t xml:space="preserve">     ├─ </w:t>
+      </w:r>
+      <w:r>
+        <w:rPr/>
+        <w:t>empty</w:t>
+      </w:r>
+    </w:p>
+    <w:p>
+      <w:pPr>
+        <w:pStyle w:val="Normal"/>
+        <w:rPr>
+          <w:b w:val="false"/>
+          <w:b w:val="false"/>
+          <w:bCs w:val="false"/>
+        </w:rPr>
+      </w:pPr>
+      <w:r>
+        <w:rPr/>
+        <w:t xml:space="preserve">     └─</w:t>
+      </w:r>
+      <w:r>
+        <w:rPr/>
+        <w:t>2</w:t>
+      </w:r>
+    </w:p>
+    <w:p>
+      <w:pPr>
+        <w:pStyle w:val="Normal"/>
+        <w:rPr>
+          <w:b w:val="false"/>
+          <w:b w:val="false"/>
+          <w:bCs w:val="false"/>
+        </w:rPr>
+      </w:pPr>
+      <w:r>
+        <w:rPr/>
+        <w:t xml:space="preserve">          ├─ </w:t>
+      </w:r>
+      <w:r>
+        <w:rPr/>
+        <w:t>empty</w:t>
+      </w:r>
+    </w:p>
+    <w:p>
+      <w:pPr>
+        <w:pStyle w:val="Normal"/>
+        <w:rPr>
+          <w:b w:val="false"/>
+          <w:b w:val="false"/>
+          <w:bCs w:val="false"/>
+        </w:rPr>
+      </w:pPr>
+      <w:r>
+        <w:rPr/>
+        <w:t xml:space="preserve">          └─ </w:t>
+      </w:r>
+      <w:r>
+        <w:rPr/>
+        <w:t>empty</w:t>
+      </w:r>
+    </w:p>
+    <w:p>
+      <w:pPr>
+        <w:pStyle w:val="Normal"/>
+        <w:rPr>
+          <w:b w:val="false"/>
+          <w:b w:val="false"/>
+          <w:bCs w:val="false"/>
+        </w:rPr>
+      </w:pPr>
+      <w:r>
+        <w:rPr/>
+      </w:r>
+    </w:p>
+    <w:p>
+      <w:pPr>
+        <w:pStyle w:val="Normal"/>
+        <w:rPr>
+          <w:b w:val="false"/>
+          <w:b w:val="false"/>
+          <w:bCs w:val="false"/>
+        </w:rPr>
+      </w:pPr>
+      <w:r>
+        <w:rPr/>
+      </w:r>
+    </w:p>
+    <w:p>
+      <w:pPr>
+        <w:pStyle w:val="Normal"/>
+        <w:rPr>
+          <w:b w:val="false"/>
+          <w:b w:val="false"/>
+          <w:bCs w:val="false"/>
+        </w:rPr>
+      </w:pPr>
+      <w:r>
+        <w:rPr/>
+      </w:r>
+    </w:p>
+    <w:p>
+      <w:pPr>
+        <w:pStyle w:val="Normal"/>
+        <w:rPr>
+          <w:b w:val="false"/>
+          <w:b w:val="false"/>
+          <w:bCs w:val="false"/>
+        </w:rPr>
+      </w:pPr>
+      <w:r>
+        <w:rPr/>
+      </w:r>
+    </w:p>
+    <w:p>
+      <w:pPr>
+        <w:pStyle w:val="Normal"/>
+        <w:rPr>
+          <w:b w:val="false"/>
+          <w:b w:val="false"/>
+          <w:bCs w:val="false"/>
+        </w:rPr>
+      </w:pPr>
+      <w:r>
+        <w:rPr/>
+        <w:t>Задание №2:</w:t>
+      </w:r>
+    </w:p>
+    <w:p>
+      <w:pPr>
+        <w:pStyle w:val="Normal"/>
+        <w:rPr>
+          <w:b w:val="false"/>
+          <w:b w:val="false"/>
+          <w:bCs w:val="false"/>
+        </w:rPr>
+      </w:pPr>
+      <w:r>
+        <w:rPr/>
+        <w:t>Удалите из получившегося дерева элемент 8</w:t>
+      </w:r>
+    </w:p>
+    <w:p>
+      <w:pPr>
+        <w:pStyle w:val="Normal"/>
+        <w:rPr>
+          <w:b w:val="false"/>
+          <w:b w:val="false"/>
+          <w:bCs w:val="false"/>
+        </w:rPr>
+      </w:pPr>
+      <w:r>
+        <w:rPr/>
+      </w:r>
+    </w:p>
+    <w:p>
+      <w:pPr>
+        <w:pStyle w:val="Normal"/>
+        <w:rPr>
+          <w:b w:val="false"/>
+          <w:b w:val="false"/>
+          <w:bCs w:val="false"/>
+        </w:rPr>
+      </w:pPr>
+      <w:r>
+        <w:rPr/>
+      </w:r>
+    </w:p>
+    <w:p>
+      <w:pPr>
+        <w:pStyle w:val="Normal"/>
+        <w:rPr>
+          <w:b w:val="false"/>
+          <w:b w:val="false"/>
+          <w:bCs w:val="false"/>
+        </w:rPr>
+      </w:pPr>
+      <w:r>
+        <w:rPr/>
+      </w:r>
+    </w:p>
+    <w:p>
+      <w:pPr>
+        <w:pStyle w:val="Normal"/>
+        <w:rPr>
+          <w:b w:val="false"/>
+          <w:b w:val="false"/>
+          <w:bCs w:val="false"/>
+        </w:rPr>
+      </w:pPr>
+      <w:r>
+        <w:rPr/>
+      </w:r>
+    </w:p>
+    <w:p>
+      <w:pPr>
+        <w:pStyle w:val="Normal"/>
+        <w:rPr>
+          <w:b w:val="false"/>
+          <w:b w:val="false"/>
+          <w:bCs w:val="false"/>
+        </w:rPr>
+      </w:pPr>
+      <w:r>
+        <w:rPr/>
+        <w:t>Один из возможных ответов на задание №2:</w:t>
+      </w:r>
+    </w:p>
+    <w:p>
+      <w:pPr>
+        <w:pStyle w:val="Normal"/>
+        <w:rPr>
+          <w:b w:val="false"/>
+          <w:b w:val="false"/>
+          <w:bCs w:val="false"/>
+        </w:rPr>
+      </w:pPr>
+      <w:r>
+        <w:rPr/>
+        <w:t>└─</w:t>
+      </w:r>
+      <w:r>
+        <w:rPr/>
         <w:t>6</w:t>
       </w:r>
     </w:p>
     <w:p>
       <w:pPr>
-        <w:pStyle w:val="Style19"/>
-        <w:jc w:val="left"/>
+        <w:pStyle w:val="Normal"/>
         <w:rPr>
           <w:b w:val="false"/>
           <w:b w:val="false"/>
@@ -3909,24 +4268,71 @@
         </w:rPr>
       </w:pPr>
       <w:r>
-        <w:rPr>
+        <w:rPr/>
+        <w:t xml:space="preserve"> </w:t>
+      </w:r>
+      <w:r>
+        <w:rPr/>
+        <w:t>|─9</w:t>
+      </w:r>
+    </w:p>
+    <w:p>
+      <w:pPr>
+        <w:pStyle w:val="Normal"/>
+        <w:rPr>
+          <w:b w:val="false"/>
           <w:b w:val="false"/>
           <w:bCs w:val="false"/>
         </w:rPr>
+      </w:pPr>
+      <w:r>
+        <w:rPr/>
+        <w:t xml:space="preserve"> </w:t>
+      </w:r>
+      <w:r>
+        <w:rPr/>
+        <w:t>|   ├─ empty</w:t>
+      </w:r>
+    </w:p>
+    <w:p>
+      <w:pPr>
+        <w:pStyle w:val="Normal"/>
+        <w:rPr>
+          <w:b w:val="false"/>
+          <w:b w:val="false"/>
+          <w:bCs w:val="false"/>
+        </w:rPr>
+      </w:pPr>
+      <w:r>
+        <w:rPr/>
         <w:t xml:space="preserve">  </w:t>
       </w:r>
       <w:r>
-        <w:rPr>
+        <w:rPr/>
+        <w:t>|  └─ empty</w:t>
+      </w:r>
+    </w:p>
+    <w:p>
+      <w:pPr>
+        <w:pStyle w:val="Normal"/>
+        <w:rPr>
+          <w:b w:val="false"/>
           <w:b w:val="false"/>
           <w:bCs w:val="false"/>
         </w:rPr>
-        <w:t>|─8</w:t>
-      </w:r>
-    </w:p>
-    <w:p>
-      <w:pPr>
-        <w:pStyle w:val="Style19"/>
-        <w:jc w:val="left"/>
+      </w:pPr>
+      <w:r>
+        <w:rPr/>
+        <w:t xml:space="preserve"> └─</w:t>
+      </w:r>
+      <w:r>
+        <w:rPr/>
+        <w:t>3</w:t>
+      </w:r>
+    </w:p>
+    <w:p>
+      <w:pPr>
+        <w:pStyle w:val="Normal"/>
         <w:rPr>
           <w:b w:val="false"/>
           <w:b w:val="false"/>
@@ -3934,24 +4340,53 @@
         </w:rPr>
       </w:pPr>
       <w:r>
-        <w:rPr>
+        <w:rPr/>
+        <w:t xml:space="preserve">      ├─ </w:t>
+      </w:r>
+      <w:r>
+        <w:rPr/>
+        <w:t>empty</w:t>
+      </w:r>
+    </w:p>
+    <w:p>
+      <w:pPr>
+        <w:pStyle w:val="Normal"/>
+        <w:rPr>
+          <w:b w:val="false"/>
           <w:b w:val="false"/>
           <w:bCs w:val="false"/>
         </w:rPr>
-        <w:t xml:space="preserve">  </w:t>
-      </w:r>
-      <w:r>
-        <w:rPr>
+      </w:pPr>
+      <w:r>
+        <w:rPr/>
+        <w:t xml:space="preserve">      └─</w:t>
+      </w:r>
+      <w:r>
+        <w:rPr/>
+        <w:t>2</w:t>
+      </w:r>
+    </w:p>
+    <w:p>
+      <w:pPr>
+        <w:pStyle w:val="Normal"/>
+        <w:rPr>
+          <w:b w:val="false"/>
           <w:b w:val="false"/>
           <w:bCs w:val="false"/>
         </w:rPr>
-        <w:t>| |─9</w:t>
-      </w:r>
-    </w:p>
-    <w:p>
-      <w:pPr>
-        <w:pStyle w:val="Style19"/>
-        <w:jc w:val="left"/>
+      </w:pPr>
+      <w:r>
+        <w:rPr/>
+        <w:t xml:space="preserve">           ├─ </w:t>
+      </w:r>
+      <w:r>
+        <w:rPr/>
+        <w:t>empty</w:t>
+      </w:r>
+    </w:p>
+    <w:p>
+      <w:pPr>
+        <w:pStyle w:val="Normal"/>
         <w:rPr>
           <w:b w:val="false"/>
           <w:b w:val="false"/>
@@ -3959,607 +4394,11 @@
         </w:rPr>
       </w:pPr>
       <w:r>
-        <w:rPr>
-          <w:b w:val="false"/>
-          <w:bCs w:val="false"/>
-        </w:rPr>
-        <w:t xml:space="preserve">  </w:t>
-      </w:r>
-      <w:r>
-        <w:rPr>
-          <w:b w:val="false"/>
-          <w:bCs w:val="false"/>
-        </w:rPr>
-        <w:t>| | ├─ empty</w:t>
-      </w:r>
-    </w:p>
-    <w:p>
-      <w:pPr>
-        <w:pStyle w:val="Style19"/>
-        <w:jc w:val="left"/>
-        <w:rPr>
-          <w:b w:val="false"/>
-          <w:b w:val="false"/>
-          <w:bCs w:val="false"/>
-        </w:rPr>
-      </w:pPr>
-      <w:r>
-        <w:rPr>
-          <w:b w:val="false"/>
-          <w:bCs w:val="false"/>
-        </w:rPr>
-        <w:t xml:space="preserve">  </w:t>
-      </w:r>
-      <w:r>
-        <w:rPr>
-          <w:b w:val="false"/>
-          <w:bCs w:val="false"/>
-        </w:rPr>
-        <w:t>| | └─ empty</w:t>
-      </w:r>
-    </w:p>
-    <w:p>
-      <w:pPr>
-        <w:pStyle w:val="Style19"/>
-        <w:jc w:val="left"/>
-        <w:rPr>
-          <w:b w:val="false"/>
-          <w:b w:val="false"/>
-          <w:bCs w:val="false"/>
-        </w:rPr>
-      </w:pPr>
-      <w:r>
-        <w:rPr>
-          <w:b w:val="false"/>
-          <w:bCs w:val="false"/>
-        </w:rPr>
-        <w:t xml:space="preserve">  </w:t>
-      </w:r>
-      <w:r>
-        <w:rPr>
-          <w:b w:val="false"/>
-          <w:bCs w:val="false"/>
-        </w:rPr>
-        <w:t>| └─ empty</w:t>
-      </w:r>
-    </w:p>
-    <w:p>
-      <w:pPr>
-        <w:pStyle w:val="Style19"/>
-        <w:jc w:val="left"/>
-        <w:rPr>
-          <w:b w:val="false"/>
-          <w:b w:val="false"/>
-          <w:bCs w:val="false"/>
-        </w:rPr>
-      </w:pPr>
-      <w:r>
-        <w:rPr>
-          <w:b w:val="false"/>
-          <w:bCs w:val="false"/>
-        </w:rPr>
-        <w:t xml:space="preserve">  └─</w:t>
-      </w:r>
-      <w:r>
-        <w:rPr>
-          <w:b w:val="false"/>
-          <w:bCs w:val="false"/>
-        </w:rPr>
-        <w:t>3</w:t>
-      </w:r>
-    </w:p>
-    <w:p>
-      <w:pPr>
-        <w:pStyle w:val="Style19"/>
-        <w:jc w:val="left"/>
-        <w:rPr>
-          <w:b w:val="false"/>
-          <w:b w:val="false"/>
-          <w:bCs w:val="false"/>
-        </w:rPr>
-      </w:pPr>
-      <w:r>
-        <w:rPr>
-          <w:b w:val="false"/>
-          <w:bCs w:val="false"/>
-        </w:rPr>
-        <w:t xml:space="preserve">    ├─ </w:t>
-      </w:r>
-      <w:r>
-        <w:rPr>
-          <w:b w:val="false"/>
-          <w:bCs w:val="false"/>
-        </w:rPr>
-        <w:t>empty</w:t>
-      </w:r>
-    </w:p>
-    <w:p>
-      <w:pPr>
-        <w:pStyle w:val="Style19"/>
-        <w:jc w:val="left"/>
-        <w:rPr>
-          <w:b w:val="false"/>
-          <w:b w:val="false"/>
-          <w:bCs w:val="false"/>
-        </w:rPr>
-      </w:pPr>
-      <w:r>
-        <w:rPr>
-          <w:b w:val="false"/>
-          <w:bCs w:val="false"/>
-        </w:rPr>
-        <w:t xml:space="preserve">    └─</w:t>
-      </w:r>
-      <w:r>
-        <w:rPr>
-          <w:b w:val="false"/>
-          <w:bCs w:val="false"/>
-        </w:rPr>
-        <w:t>2</w:t>
-      </w:r>
-    </w:p>
-    <w:p>
-      <w:pPr>
-        <w:pStyle w:val="Style19"/>
-        <w:jc w:val="left"/>
-        <w:rPr>
-          <w:b w:val="false"/>
-          <w:b w:val="false"/>
-          <w:bCs w:val="false"/>
-        </w:rPr>
-      </w:pPr>
-      <w:r>
-        <w:rPr>
-          <w:b w:val="false"/>
-          <w:bCs w:val="false"/>
-        </w:rPr>
-        <w:t xml:space="preserve">      ├─ </w:t>
-      </w:r>
-      <w:r>
-        <w:rPr>
-          <w:b w:val="false"/>
-          <w:bCs w:val="false"/>
-        </w:rPr>
-        <w:t>empty</w:t>
-      </w:r>
-    </w:p>
-    <w:p>
-      <w:pPr>
-        <w:pStyle w:val="Style19"/>
-        <w:jc w:val="left"/>
-        <w:rPr>
-          <w:b w:val="false"/>
-          <w:b w:val="false"/>
-          <w:bCs w:val="false"/>
-        </w:rPr>
-      </w:pPr>
-      <w:r>
-        <w:rPr>
-          <w:b w:val="false"/>
-          <w:bCs w:val="false"/>
-        </w:rPr>
-        <w:t xml:space="preserve">      └─ </w:t>
-      </w:r>
-      <w:r>
-        <w:rPr>
-          <w:b w:val="false"/>
-          <w:bCs w:val="false"/>
-        </w:rPr>
-        <w:t>empty</w:t>
-      </w:r>
-    </w:p>
-    <w:p>
-      <w:pPr>
-        <w:pStyle w:val="Style19"/>
-        <w:jc w:val="left"/>
-        <w:rPr>
-          <w:b w:val="false"/>
-          <w:b w:val="false"/>
-          <w:bCs w:val="false"/>
-        </w:rPr>
-      </w:pPr>
-      <w:r>
-        <w:rPr>
-          <w:b w:val="false"/>
-          <w:bCs w:val="false"/>
-        </w:rPr>
-      </w:r>
-    </w:p>
-    <w:p>
-      <w:pPr>
-        <w:pStyle w:val="Style19"/>
-        <w:jc w:val="left"/>
-        <w:rPr>
-          <w:b w:val="false"/>
-          <w:b w:val="false"/>
-          <w:bCs w:val="false"/>
-        </w:rPr>
-      </w:pPr>
-      <w:r>
-        <w:rPr>
-          <w:b w:val="false"/>
-          <w:bCs w:val="false"/>
-        </w:rPr>
-      </w:r>
-    </w:p>
-    <w:p>
-      <w:pPr>
-        <w:pStyle w:val="Style19"/>
-        <w:jc w:val="left"/>
-        <w:rPr>
-          <w:b w:val="false"/>
-          <w:b w:val="false"/>
-          <w:bCs w:val="false"/>
-        </w:rPr>
-      </w:pPr>
-      <w:r>
-        <w:rPr>
-          <w:b w:val="false"/>
-          <w:bCs w:val="false"/>
-        </w:rPr>
-      </w:r>
-    </w:p>
-    <w:p>
-      <w:pPr>
-        <w:pStyle w:val="Style19"/>
-        <w:jc w:val="left"/>
-        <w:rPr>
-          <w:b w:val="false"/>
-          <w:b w:val="false"/>
-          <w:bCs w:val="false"/>
-        </w:rPr>
-      </w:pPr>
-      <w:r>
-        <w:rPr>
-          <w:b w:val="false"/>
-          <w:bCs w:val="false"/>
-        </w:rPr>
-      </w:r>
-    </w:p>
-    <w:p>
-      <w:pPr>
-        <w:pStyle w:val="Style19"/>
-        <w:jc w:val="left"/>
-        <w:rPr>
-          <w:b w:val="false"/>
-          <w:b w:val="false"/>
-          <w:bCs w:val="false"/>
-        </w:rPr>
-      </w:pPr>
-      <w:r>
-        <w:rPr>
-          <w:b w:val="false"/>
-          <w:bCs w:val="false"/>
-        </w:rPr>
-        <w:t>Задание №2:</w:t>
-      </w:r>
-    </w:p>
-    <w:p>
-      <w:pPr>
-        <w:pStyle w:val="Style19"/>
-        <w:jc w:val="left"/>
-        <w:rPr>
-          <w:b w:val="false"/>
-          <w:b w:val="false"/>
-          <w:bCs w:val="false"/>
-        </w:rPr>
-      </w:pPr>
-      <w:r>
-        <w:rPr>
-          <w:b w:val="false"/>
-          <w:bCs w:val="false"/>
-        </w:rPr>
-        <w:t>Удалите из получившегося дерева элемент 8</w:t>
-      </w:r>
-    </w:p>
-    <w:p>
-      <w:pPr>
-        <w:pStyle w:val="Style19"/>
-        <w:jc w:val="left"/>
-        <w:rPr>
-          <w:b w:val="false"/>
-          <w:b w:val="false"/>
-          <w:bCs w:val="false"/>
-        </w:rPr>
-      </w:pPr>
-      <w:r>
-        <w:rPr>
-          <w:b w:val="false"/>
-          <w:bCs w:val="false"/>
-        </w:rPr>
-      </w:r>
-    </w:p>
-    <w:p>
-      <w:pPr>
-        <w:pStyle w:val="Style19"/>
-        <w:jc w:val="left"/>
-        <w:rPr>
-          <w:b w:val="false"/>
-          <w:b w:val="false"/>
-          <w:bCs w:val="false"/>
-        </w:rPr>
-      </w:pPr>
-      <w:r>
-        <w:rPr>
-          <w:b w:val="false"/>
-          <w:bCs w:val="false"/>
-        </w:rPr>
-      </w:r>
-    </w:p>
-    <w:p>
-      <w:pPr>
-        <w:pStyle w:val="Style19"/>
-        <w:jc w:val="left"/>
-        <w:rPr>
-          <w:b w:val="false"/>
-          <w:b w:val="false"/>
-          <w:bCs w:val="false"/>
-        </w:rPr>
-      </w:pPr>
-      <w:r>
-        <w:rPr>
-          <w:b w:val="false"/>
-          <w:bCs w:val="false"/>
-        </w:rPr>
-      </w:r>
-    </w:p>
-    <w:p>
-      <w:pPr>
-        <w:pStyle w:val="Style19"/>
-        <w:jc w:val="left"/>
-        <w:rPr>
-          <w:b w:val="false"/>
-          <w:b w:val="false"/>
-          <w:bCs w:val="false"/>
-        </w:rPr>
-      </w:pPr>
-      <w:r>
-        <w:rPr>
-          <w:b w:val="false"/>
-          <w:bCs w:val="false"/>
-        </w:rPr>
-      </w:r>
-    </w:p>
-    <w:p>
-      <w:pPr>
-        <w:pStyle w:val="Style19"/>
-        <w:jc w:val="left"/>
-        <w:rPr>
-          <w:b w:val="false"/>
-          <w:b w:val="false"/>
-          <w:bCs w:val="false"/>
-        </w:rPr>
-      </w:pPr>
-      <w:r>
-        <w:rPr>
-          <w:b w:val="false"/>
-          <w:bCs w:val="false"/>
-        </w:rPr>
-        <w:t>Один из возможных ответов на задание №2:</w:t>
-      </w:r>
-    </w:p>
-    <w:p>
-      <w:pPr>
-        <w:pStyle w:val="Style19"/>
-        <w:jc w:val="left"/>
-        <w:rPr>
-          <w:b w:val="false"/>
-          <w:b w:val="false"/>
-          <w:bCs w:val="false"/>
-        </w:rPr>
-      </w:pPr>
-      <w:r>
-        <w:rPr>
-          <w:b w:val="false"/>
-          <w:bCs w:val="false"/>
-        </w:rPr>
-        <w:t>└─</w:t>
-      </w:r>
-      <w:r>
-        <w:rPr>
-          <w:b w:val="false"/>
-          <w:bCs w:val="false"/>
-        </w:rPr>
-        <w:t>6</w:t>
-      </w:r>
-    </w:p>
-    <w:p>
-      <w:pPr>
-        <w:pStyle w:val="Style19"/>
-        <w:jc w:val="left"/>
-        <w:rPr>
-          <w:b w:val="false"/>
-          <w:b w:val="false"/>
-          <w:bCs w:val="false"/>
-        </w:rPr>
-      </w:pPr>
-      <w:r>
-        <w:rPr>
-          <w:b w:val="false"/>
-          <w:bCs w:val="false"/>
-        </w:rPr>
-        <w:t xml:space="preserve">  </w:t>
-      </w:r>
-      <w:r>
-        <w:rPr>
-          <w:b w:val="false"/>
-          <w:bCs w:val="false"/>
-        </w:rPr>
-        <w:t>|─9</w:t>
-      </w:r>
-    </w:p>
-    <w:p>
-      <w:pPr>
-        <w:pStyle w:val="Style19"/>
-        <w:jc w:val="left"/>
-        <w:rPr>
-          <w:b w:val="false"/>
-          <w:b w:val="false"/>
-          <w:bCs w:val="false"/>
-        </w:rPr>
-      </w:pPr>
-      <w:r>
-        <w:rPr>
-          <w:b w:val="false"/>
-          <w:bCs w:val="false"/>
-        </w:rPr>
-        <w:t xml:space="preserve">  </w:t>
-      </w:r>
-      <w:r>
-        <w:rPr>
-          <w:b w:val="false"/>
-          <w:bCs w:val="false"/>
-        </w:rPr>
-        <w:t>| ├─ empty</w:t>
-      </w:r>
-    </w:p>
-    <w:p>
-      <w:pPr>
-        <w:pStyle w:val="Style19"/>
-        <w:jc w:val="left"/>
-        <w:rPr>
-          <w:b w:val="false"/>
-          <w:b w:val="false"/>
-          <w:bCs w:val="false"/>
-        </w:rPr>
-      </w:pPr>
-      <w:r>
-        <w:rPr>
-          <w:b w:val="false"/>
-          <w:bCs w:val="false"/>
-        </w:rPr>
-        <w:t xml:space="preserve">  </w:t>
-      </w:r>
-      <w:r>
-        <w:rPr>
-          <w:b w:val="false"/>
-          <w:bCs w:val="false"/>
-        </w:rPr>
-        <w:t>| └─ empty</w:t>
-      </w:r>
-    </w:p>
-    <w:p>
-      <w:pPr>
-        <w:pStyle w:val="Style19"/>
-        <w:jc w:val="left"/>
-        <w:rPr>
-          <w:b w:val="false"/>
-          <w:b w:val="false"/>
-          <w:bCs w:val="false"/>
-        </w:rPr>
-      </w:pPr>
-      <w:r>
-        <w:rPr>
-          <w:b w:val="false"/>
-          <w:bCs w:val="false"/>
-        </w:rPr>
-        <w:t xml:space="preserve">  └─</w:t>
-      </w:r>
-      <w:r>
-        <w:rPr>
-          <w:b w:val="false"/>
-          <w:bCs w:val="false"/>
-        </w:rPr>
-        <w:t>3</w:t>
-      </w:r>
-    </w:p>
-    <w:p>
-      <w:pPr>
-        <w:pStyle w:val="Style19"/>
-        <w:jc w:val="left"/>
-        <w:rPr>
-          <w:b w:val="false"/>
-          <w:b w:val="false"/>
-          <w:bCs w:val="false"/>
-        </w:rPr>
-      </w:pPr>
-      <w:r>
-        <w:rPr>
-          <w:b w:val="false"/>
-          <w:bCs w:val="false"/>
-        </w:rPr>
-        <w:t xml:space="preserve">    ├─ </w:t>
-      </w:r>
-      <w:r>
-        <w:rPr>
-          <w:b w:val="false"/>
-          <w:bCs w:val="false"/>
-        </w:rPr>
-        <w:t>empty</w:t>
-      </w:r>
-    </w:p>
-    <w:p>
-      <w:pPr>
-        <w:pStyle w:val="Style19"/>
-        <w:jc w:val="left"/>
-        <w:rPr>
-          <w:b w:val="false"/>
-          <w:b w:val="false"/>
-          <w:bCs w:val="false"/>
-        </w:rPr>
-      </w:pPr>
-      <w:r>
-        <w:rPr>
-          <w:b w:val="false"/>
-          <w:bCs w:val="false"/>
-        </w:rPr>
-        <w:t xml:space="preserve">    └─</w:t>
-      </w:r>
-      <w:r>
-        <w:rPr>
-          <w:b w:val="false"/>
-          <w:bCs w:val="false"/>
-        </w:rPr>
-        <w:t>2</w:t>
-      </w:r>
-    </w:p>
-    <w:p>
-      <w:pPr>
-        <w:pStyle w:val="Style19"/>
-        <w:jc w:val="left"/>
-        <w:rPr>
-          <w:b w:val="false"/>
-          <w:b w:val="false"/>
-          <w:bCs w:val="false"/>
-        </w:rPr>
-      </w:pPr>
-      <w:r>
-        <w:rPr>
-          <w:b w:val="false"/>
-          <w:bCs w:val="false"/>
-        </w:rPr>
-        <w:t xml:space="preserve">      ├─ </w:t>
-      </w:r>
-      <w:r>
-        <w:rPr>
-          <w:b w:val="false"/>
-          <w:bCs w:val="false"/>
-        </w:rPr>
-        <w:t>empty</w:t>
-      </w:r>
-    </w:p>
-    <w:p>
-      <w:pPr>
-        <w:pStyle w:val="Style19"/>
-        <w:jc w:val="left"/>
-        <w:rPr>
-          <w:b w:val="false"/>
-          <w:b w:val="false"/>
-          <w:bCs w:val="false"/>
-        </w:rPr>
-      </w:pPr>
-      <w:r>
-        <w:rPr>
-          <w:b w:val="false"/>
-          <w:bCs w:val="false"/>
-        </w:rPr>
-        <w:t xml:space="preserve">      └─ </w:t>
-      </w:r>
-      <w:r>
-        <w:rPr>
-          <w:b w:val="false"/>
-          <w:bCs w:val="false"/>
-        </w:rPr>
+        <w:rPr/>
+        <w:t xml:space="preserve">           └─ </w:t>
+      </w:r>
+      <w:r>
+        <w:rPr/>
         <w:t>empty</w:t>
       </w:r>
     </w:p>
@@ -4667,39 +4506,7 @@
           <w:sz w:val="28"/>
           <w:szCs w:val="28"/>
         </w:rPr>
-        <w:t>Были изучен</w:t>
-      </w:r>
-      <w:r>
-        <w:rPr>
-          <w:color w:val="000000"/>
-          <w:sz w:val="28"/>
-          <w:szCs w:val="28"/>
-        </w:rPr>
-        <w:t>ы</w:t>
-      </w:r>
-      <w:r>
-        <w:rPr>
-          <w:color w:val="000000"/>
-          <w:sz w:val="28"/>
-          <w:szCs w:val="28"/>
-        </w:rPr>
-        <w:t xml:space="preserve"> алгоритм</w:t>
-      </w:r>
-      <w:r>
-        <w:rPr>
-          <w:color w:val="000000"/>
-          <w:sz w:val="28"/>
-          <w:szCs w:val="28"/>
-        </w:rPr>
-        <w:t>ы случайной вставки элемента в дерево и удаление элемента из него</w:t>
-      </w:r>
-      <w:r>
-        <w:rPr>
-          <w:color w:val="000000"/>
-          <w:sz w:val="28"/>
-          <w:szCs w:val="28"/>
-        </w:rPr>
-        <w:t xml:space="preserve">. Была разработана программа для построения бинарных деревьев на языке С++. Был представлен текущий контроль. </w:t>
+        <w:t xml:space="preserve">Были изучены алгоритмы случайной вставки элемента в дерево и удаление элемента из него. Была разработана программа для построения бинарных деревьев на языке С++. Был представлен текущий контроль. </w:t>
       </w:r>
     </w:p>
     <w:p>
@@ -4712,36 +4519,6 @@
       <w:r>
         <w:rPr/>
       </w:r>
-      <w:r>
-        <w:br w:type="page"/>
-      </w:r>
-    </w:p>
-    <w:p>
-      <w:pPr>
-        <w:pStyle w:val="1"/>
-        <w:numPr>
-          <w:ilvl w:val="0"/>
-          <w:numId w:val="2"/>
-        </w:numPr>
-        <w:rPr>
-          <w:b/>
-          <w:b/>
-          <w:caps/>
-          <w:sz w:val="28"/>
-          <w:szCs w:val="28"/>
-        </w:rPr>
-      </w:pPr>
-      <w:r>
-        <w:rPr>
-          <w:b/>
-          <w:caps/>
-          <w:sz w:val="28"/>
-          <w:szCs w:val="28"/>
-        </w:rPr>
-      </w:r>
-      <w:bookmarkStart w:id="18" w:name="_GoBack"/>
-      <w:bookmarkStart w:id="19" w:name="_GoBack"/>
-      <w:bookmarkEnd w:id="19"/>
       <w:r>
         <w:br w:type="page"/>
       </w:r>
@@ -4755,16 +4532,16 @@
         </w:numPr>
         <w:rPr/>
       </w:pPr>
-      <w:bookmarkStart w:id="20" w:name="__RefHeading___Toc4017_2091596735"/>
-      <w:bookmarkStart w:id="21" w:name="_Toc59378012"/>
-      <w:bookmarkEnd w:id="20"/>
+      <w:bookmarkStart w:id="18" w:name="__RefHeading___Toc4017_2091596735"/>
+      <w:bookmarkStart w:id="19" w:name="_Toc59378012"/>
+      <w:bookmarkEnd w:id="18"/>
       <w:r>
         <w:rPr>
           <w:rFonts w:eastAsia="Calibri"/>
         </w:rPr>
         <w:t>ПРИЛОЖЕНИЕ А</w:t>
       </w:r>
-      <w:bookmarkEnd w:id="21"/>
+      <w:bookmarkEnd w:id="19"/>
     </w:p>
     <w:p>
       <w:pPr>
@@ -4775,16 +4552,16 @@
         </w:numPr>
         <w:rPr/>
       </w:pPr>
-      <w:bookmarkStart w:id="22" w:name="__RefHeading___Toc4019_2091596735"/>
-      <w:bookmarkStart w:id="23" w:name="_Toc59378013"/>
-      <w:bookmarkEnd w:id="22"/>
+      <w:bookmarkStart w:id="20" w:name="__RefHeading___Toc4019_2091596735"/>
+      <w:bookmarkStart w:id="21" w:name="_Toc59378013"/>
+      <w:bookmarkEnd w:id="20"/>
       <w:r>
         <w:rPr>
           <w:rFonts w:eastAsia="Calibri"/>
         </w:rPr>
         <w:t>ИСХОДНЫЙ КОД ПРОГРАММЫ</w:t>
       </w:r>
-      <w:bookmarkEnd w:id="23"/>
+      <w:bookmarkEnd w:id="21"/>
     </w:p>
     <w:p>
       <w:pPr>
@@ -4850,7 +4627,12 @@
         </w:rPr>
       </w:pPr>
       <w:r>
-        <w:rPr/>
+        <w:rPr>
+          <w:b/>
+          <w:bCs/>
+          <w:sz w:val="28"/>
+          <w:szCs w:val="28"/>
+        </w:rPr>
       </w:r>
     </w:p>
     <w:p>
@@ -4944,7 +4726,12 @@
         </w:rPr>
       </w:pPr>
       <w:r>
-        <w:rPr/>
+        <w:rPr>
+          <w:rFonts w:cs="Consolas" w:ascii="Consolas" w:hAnsi="Consolas"/>
+          <w:sz w:val="19"/>
+          <w:szCs w:val="19"/>
+          <w:lang w:val="en-US"/>
+        </w:rPr>
       </w:r>
     </w:p>
     <w:p>
@@ -4978,7 +4765,12 @@
         </w:rPr>
       </w:pPr>
       <w:r>
-        <w:rPr/>
+        <w:rPr>
+          <w:rFonts w:cs="Consolas" w:ascii="Consolas" w:hAnsi="Consolas"/>
+          <w:sz w:val="19"/>
+          <w:szCs w:val="19"/>
+          <w:lang w:val="en-US"/>
+        </w:rPr>
       </w:r>
     </w:p>
     <w:p>
@@ -5177,7 +4969,12 @@
         </w:rPr>
       </w:pPr>
       <w:r>
-        <w:rPr/>
+        <w:rPr>
+          <w:rFonts w:cs="Consolas" w:ascii="Consolas" w:hAnsi="Consolas"/>
+          <w:sz w:val="19"/>
+          <w:szCs w:val="19"/>
+          <w:lang w:val="en-US"/>
+        </w:rPr>
       </w:r>
     </w:p>
     <w:p>
@@ -5298,7 +5095,12 @@
         </w:rPr>
       </w:pPr>
       <w:r>
-        <w:rPr/>
+        <w:rPr>
+          <w:rFonts w:cs="Consolas" w:ascii="Consolas" w:hAnsi="Consolas"/>
+          <w:sz w:val="19"/>
+          <w:szCs w:val="19"/>
+          <w:lang w:val="en-US"/>
+        </w:rPr>
       </w:r>
     </w:p>
     <w:p>
@@ -5399,7 +5201,12 @@
         </w:rPr>
       </w:pPr>
       <w:r>
-        <w:rPr/>
+        <w:rPr>
+          <w:rFonts w:cs="Consolas" w:ascii="Consolas" w:hAnsi="Consolas"/>
+          <w:sz w:val="19"/>
+          <w:szCs w:val="19"/>
+          <w:lang w:val="en-US"/>
+        </w:rPr>
       </w:r>
     </w:p>
     <w:p>
@@ -5471,7 +5278,12 @@
         </w:rPr>
       </w:pPr>
       <w:r>
-        <w:rPr/>
+        <w:rPr>
+          <w:rFonts w:cs="Consolas" w:ascii="Consolas" w:hAnsi="Consolas"/>
+          <w:sz w:val="19"/>
+          <w:szCs w:val="19"/>
+          <w:lang w:val="en-US"/>
+        </w:rPr>
       </w:r>
     </w:p>
     <w:p>
@@ -5543,7 +5355,12 @@
         </w:rPr>
       </w:pPr>
       <w:r>
-        <w:rPr/>
+        <w:rPr>
+          <w:rFonts w:cs="Consolas" w:ascii="Consolas" w:hAnsi="Consolas"/>
+          <w:sz w:val="19"/>
+          <w:szCs w:val="19"/>
+          <w:lang w:val="en-US"/>
+        </w:rPr>
       </w:r>
     </w:p>
     <w:p>
@@ -5615,7 +5432,12 @@
         </w:rPr>
       </w:pPr>
       <w:r>
-        <w:rPr/>
+        <w:rPr>
+          <w:rFonts w:cs="Consolas" w:ascii="Consolas" w:hAnsi="Consolas"/>
+          <w:sz w:val="19"/>
+          <w:szCs w:val="19"/>
+          <w:lang w:val="en-US"/>
+        </w:rPr>
       </w:r>
     </w:p>
     <w:p>
@@ -5687,7 +5509,12 @@
         </w:rPr>
       </w:pPr>
       <w:r>
-        <w:rPr/>
+        <w:rPr>
+          <w:rFonts w:cs="Consolas" w:ascii="Consolas" w:hAnsi="Consolas"/>
+          <w:sz w:val="19"/>
+          <w:szCs w:val="19"/>
+          <w:lang w:val="en-US"/>
+        </w:rPr>
       </w:r>
     </w:p>
     <w:p>
@@ -5730,7 +5557,12 @@
         </w:rPr>
       </w:pPr>
       <w:r>
-        <w:rPr/>
+        <w:rPr>
+          <w:rFonts w:cs="Consolas" w:ascii="Consolas" w:hAnsi="Consolas"/>
+          <w:sz w:val="19"/>
+          <w:szCs w:val="19"/>
+          <w:lang w:val="en-US"/>
+        </w:rPr>
       </w:r>
     </w:p>
     <w:p>
@@ -5797,7 +5629,12 @@
         </w:rPr>
       </w:pPr>
       <w:r>
-        <w:rPr/>
+        <w:rPr>
+          <w:b/>
+          <w:bCs/>
+          <w:sz w:val="28"/>
+          <w:szCs w:val="28"/>
+        </w:rPr>
       </w:r>
     </w:p>
     <w:p>
@@ -5831,7 +5668,12 @@
         </w:rPr>
       </w:pPr>
       <w:r>
-        <w:rPr/>
+        <w:rPr>
+          <w:rFonts w:cs="Consolas" w:ascii="Consolas" w:hAnsi="Consolas"/>
+          <w:sz w:val="19"/>
+          <w:szCs w:val="19"/>
+          <w:lang w:val="en-US"/>
+        </w:rPr>
       </w:r>
     </w:p>
     <w:p>
@@ -6021,7 +5863,12 @@
         </w:rPr>
       </w:pPr>
       <w:r>
-        <w:rPr/>
+        <w:rPr>
+          <w:rFonts w:cs="Consolas" w:ascii="Consolas" w:hAnsi="Consolas"/>
+          <w:sz w:val="19"/>
+          <w:szCs w:val="19"/>
+          <w:lang w:val="en-US"/>
+        </w:rPr>
       </w:r>
     </w:p>
     <w:p>
@@ -6104,7 +5951,12 @@
         </w:rPr>
       </w:pPr>
       <w:r>
-        <w:rPr/>
+        <w:rPr>
+          <w:rFonts w:cs="Consolas" w:ascii="Consolas" w:hAnsi="Consolas"/>
+          <w:sz w:val="19"/>
+          <w:szCs w:val="19"/>
+          <w:lang w:val="en-US"/>
+        </w:rPr>
       </w:r>
     </w:p>
     <w:p>
@@ -6176,7 +6028,12 @@
         </w:rPr>
       </w:pPr>
       <w:r>
-        <w:rPr/>
+        <w:rPr>
+          <w:rFonts w:cs="Consolas" w:ascii="Consolas" w:hAnsi="Consolas"/>
+          <w:sz w:val="19"/>
+          <w:szCs w:val="19"/>
+          <w:lang w:val="en-US"/>
+        </w:rPr>
       </w:r>
     </w:p>
     <w:p>
@@ -6268,7 +6125,12 @@
         </w:rPr>
       </w:pPr>
       <w:r>
-        <w:rPr/>
+        <w:rPr>
+          <w:rFonts w:cs="Consolas" w:ascii="Consolas" w:hAnsi="Consolas"/>
+          <w:sz w:val="19"/>
+          <w:szCs w:val="19"/>
+          <w:lang w:val="en-US"/>
+        </w:rPr>
       </w:r>
     </w:p>
     <w:p>
@@ -6458,7 +6320,12 @@
         </w:rPr>
       </w:pPr>
       <w:r>
-        <w:rPr/>
+        <w:rPr>
+          <w:rFonts w:cs="Consolas" w:ascii="Consolas" w:hAnsi="Consolas"/>
+          <w:sz w:val="19"/>
+          <w:szCs w:val="19"/>
+          <w:lang w:val="en-US"/>
+        </w:rPr>
       </w:r>
     </w:p>
     <w:p>
@@ -6561,7 +6428,12 @@
         </w:rPr>
       </w:pPr>
       <w:r>
-        <w:rPr/>
+        <w:rPr>
+          <w:rFonts w:cs="Consolas" w:ascii="Consolas" w:hAnsi="Consolas"/>
+          <w:sz w:val="19"/>
+          <w:szCs w:val="19"/>
+          <w:lang w:val="en-US"/>
+        </w:rPr>
       </w:r>
     </w:p>
     <w:p>
@@ -6809,7 +6681,12 @@
         </w:rPr>
       </w:pPr>
       <w:r>
-        <w:rPr/>
+        <w:rPr>
+          <w:rFonts w:cs="Consolas" w:ascii="Consolas" w:hAnsi="Consolas"/>
+          <w:sz w:val="19"/>
+          <w:szCs w:val="19"/>
+          <w:lang w:val="en-US"/>
+        </w:rPr>
       </w:r>
     </w:p>
     <w:p>
@@ -6872,7 +6749,12 @@
         </w:rPr>
       </w:pPr>
       <w:r>
-        <w:rPr/>
+        <w:rPr>
+          <w:rFonts w:cs="Consolas" w:ascii="Consolas" w:hAnsi="Consolas"/>
+          <w:sz w:val="19"/>
+          <w:szCs w:val="19"/>
+          <w:lang w:val="en-US"/>
+        </w:rPr>
       </w:r>
     </w:p>
     <w:p>
@@ -7071,7 +6953,12 @@
         </w:rPr>
       </w:pPr>
       <w:r>
-        <w:rPr/>
+        <w:rPr>
+          <w:rFonts w:cs="Consolas" w:ascii="Consolas" w:hAnsi="Consolas"/>
+          <w:sz w:val="19"/>
+          <w:szCs w:val="19"/>
+          <w:lang w:val="en-US"/>
+        </w:rPr>
       </w:r>
     </w:p>
     <w:p>
@@ -7192,7 +7079,12 @@
         </w:rPr>
       </w:pPr>
       <w:r>
-        <w:rPr/>
+        <w:rPr>
+          <w:rFonts w:cs="Consolas" w:ascii="Consolas" w:hAnsi="Consolas"/>
+          <w:sz w:val="19"/>
+          <w:szCs w:val="19"/>
+          <w:lang w:val="en-US"/>
+        </w:rPr>
       </w:r>
     </w:p>
     <w:p>
@@ -7391,7 +7283,12 @@
         </w:rPr>
       </w:pPr>
       <w:r>
-        <w:rPr/>
+        <w:rPr>
+          <w:rFonts w:cs="Consolas" w:ascii="Consolas" w:hAnsi="Consolas"/>
+          <w:sz w:val="19"/>
+          <w:szCs w:val="19"/>
+          <w:lang w:val="en-US"/>
+        </w:rPr>
       </w:r>
     </w:p>
     <w:p>
@@ -7512,7 +7409,12 @@
         </w:rPr>
       </w:pPr>
       <w:r>
-        <w:rPr/>
+        <w:rPr>
+          <w:rFonts w:cs="Consolas" w:ascii="Consolas" w:hAnsi="Consolas"/>
+          <w:sz w:val="19"/>
+          <w:szCs w:val="19"/>
+          <w:lang w:val="en-US"/>
+        </w:rPr>
       </w:r>
     </w:p>
     <w:p>
@@ -7943,7 +7845,12 @@
         </w:rPr>
       </w:pPr>
       <w:r>
-        <w:rPr/>
+        <w:rPr>
+          <w:rFonts w:cs="Consolas" w:ascii="Consolas" w:hAnsi="Consolas"/>
+          <w:sz w:val="19"/>
+          <w:szCs w:val="19"/>
+          <w:lang w:val="en-US"/>
+        </w:rPr>
       </w:r>
     </w:p>
     <w:p>
@@ -8267,7 +8174,12 @@
         </w:rPr>
       </w:pPr>
       <w:r>
-        <w:rPr/>
+        <w:rPr>
+          <w:rFonts w:cs="Consolas" w:ascii="Consolas" w:hAnsi="Consolas"/>
+          <w:sz w:val="19"/>
+          <w:szCs w:val="19"/>
+          <w:lang w:val="en-US"/>
+        </w:rPr>
       </w:r>
     </w:p>
     <w:p>
@@ -8379,7 +8291,12 @@
         </w:rPr>
       </w:pPr>
       <w:r>
-        <w:rPr/>
+        <w:rPr>
+          <w:rFonts w:cs="Consolas" w:ascii="Consolas" w:hAnsi="Consolas"/>
+          <w:sz w:val="19"/>
+          <w:szCs w:val="19"/>
+          <w:lang w:val="en-US"/>
+        </w:rPr>
       </w:r>
     </w:p>
     <w:p>
@@ -8480,7 +8397,12 @@
         </w:rPr>
       </w:pPr>
       <w:r>
-        <w:rPr/>
+        <w:rPr>
+          <w:rFonts w:cs="Consolas" w:ascii="Consolas" w:hAnsi="Consolas"/>
+          <w:sz w:val="19"/>
+          <w:szCs w:val="19"/>
+          <w:lang w:val="en-US"/>
+        </w:rPr>
       </w:r>
     </w:p>
     <w:p>
@@ -8668,7 +8590,12 @@
         </w:rPr>
       </w:pPr>
       <w:r>
-        <w:rPr/>
+        <w:rPr>
+          <w:rFonts w:cs="Consolas" w:ascii="Consolas" w:hAnsi="Consolas"/>
+          <w:sz w:val="19"/>
+          <w:szCs w:val="19"/>
+          <w:lang w:val="en-US"/>
+        </w:rPr>
       </w:r>
     </w:p>
     <w:p>
@@ -9088,7 +9015,12 @@
         </w:rPr>
       </w:pPr>
       <w:r>
-        <w:rPr/>
+        <w:rPr>
+          <w:rFonts w:cs="Consolas" w:ascii="Consolas" w:hAnsi="Consolas"/>
+          <w:sz w:val="19"/>
+          <w:szCs w:val="19"/>
+          <w:lang w:val="en-US"/>
+        </w:rPr>
       </w:r>
     </w:p>
     <w:p>
@@ -9180,7 +9112,12 @@
         </w:rPr>
       </w:pPr>
       <w:r>
-        <w:rPr/>
+        <w:rPr>
+          <w:rFonts w:cs="Consolas" w:ascii="Consolas" w:hAnsi="Consolas"/>
+          <w:sz w:val="19"/>
+          <w:szCs w:val="19"/>
+          <w:lang w:val="en-US"/>
+        </w:rPr>
       </w:r>
     </w:p>
     <w:p>
@@ -9350,7 +9287,12 @@
         </w:rPr>
       </w:pPr>
       <w:r>
-        <w:rPr/>
+        <w:rPr>
+          <w:rFonts w:cs="Consolas" w:ascii="Consolas" w:hAnsi="Consolas"/>
+          <w:sz w:val="19"/>
+          <w:szCs w:val="19"/>
+          <w:lang w:val="en-US"/>
+        </w:rPr>
       </w:r>
     </w:p>
     <w:p>
@@ -9509,7 +9451,12 @@
         </w:rPr>
       </w:pPr>
       <w:r>
-        <w:rPr/>
+        <w:rPr>
+          <w:rFonts w:cs="Consolas" w:ascii="Consolas" w:hAnsi="Consolas"/>
+          <w:sz w:val="19"/>
+          <w:szCs w:val="19"/>
+          <w:lang w:val="en-US"/>
+        </w:rPr>
       </w:r>
     </w:p>
     <w:p>
@@ -9804,7 +9751,12 @@
         </w:rPr>
       </w:pPr>
       <w:r>
-        <w:rPr/>
+        <w:rPr>
+          <w:rFonts w:cs="Consolas" w:ascii="Consolas" w:hAnsi="Consolas"/>
+          <w:sz w:val="19"/>
+          <w:szCs w:val="19"/>
+          <w:lang w:val="en-US"/>
+        </w:rPr>
       </w:r>
     </w:p>
     <w:p>
@@ -10003,7 +9955,12 @@
         </w:rPr>
       </w:pPr>
       <w:r>
-        <w:rPr/>
+        <w:rPr>
+          <w:rFonts w:cs="Consolas" w:ascii="Consolas" w:hAnsi="Consolas"/>
+          <w:sz w:val="19"/>
+          <w:szCs w:val="19"/>
+          <w:lang w:val="en-US"/>
+        </w:rPr>
       </w:r>
     </w:p>
     <w:p>
@@ -10162,7 +10119,12 @@
         </w:rPr>
       </w:pPr>
       <w:r>
-        <w:rPr/>
+        <w:rPr>
+          <w:rFonts w:cs="Consolas" w:ascii="Consolas" w:hAnsi="Consolas"/>
+          <w:sz w:val="19"/>
+          <w:szCs w:val="19"/>
+          <w:lang w:val="en-US"/>
+        </w:rPr>
       </w:r>
     </w:p>
     <w:p>
@@ -10321,7 +10283,12 @@
         </w:rPr>
       </w:pPr>
       <w:r>
-        <w:rPr/>
+        <w:rPr>
+          <w:rFonts w:cs="Consolas" w:ascii="Consolas" w:hAnsi="Consolas"/>
+          <w:sz w:val="19"/>
+          <w:szCs w:val="19"/>
+          <w:lang w:val="en-US"/>
+        </w:rPr>
       </w:r>
     </w:p>
     <w:p>
@@ -10384,7 +10351,12 @@
         </w:rPr>
       </w:pPr>
       <w:r>
-        <w:rPr/>
+        <w:rPr>
+          <w:rFonts w:cs="Consolas" w:ascii="Consolas" w:hAnsi="Consolas"/>
+          <w:sz w:val="19"/>
+          <w:szCs w:val="19"/>
+          <w:lang w:val="en-US"/>
+        </w:rPr>
       </w:r>
     </w:p>
     <w:p>
@@ -10554,7 +10526,12 @@
         </w:rPr>
       </w:pPr>
       <w:r>
-        <w:rPr/>
+        <w:rPr>
+          <w:rFonts w:cs="Consolas" w:ascii="Consolas" w:hAnsi="Consolas"/>
+          <w:sz w:val="19"/>
+          <w:szCs w:val="19"/>
+          <w:lang w:val="en-US"/>
+        </w:rPr>
       </w:r>
     </w:p>
     <w:p>
@@ -10713,7 +10690,12 @@
         </w:rPr>
       </w:pPr>
       <w:r>
-        <w:rPr/>
+        <w:rPr>
+          <w:rFonts w:cs="Consolas" w:ascii="Consolas" w:hAnsi="Consolas"/>
+          <w:sz w:val="19"/>
+          <w:szCs w:val="19"/>
+          <w:lang w:val="en-US"/>
+        </w:rPr>
       </w:r>
     </w:p>
     <w:p>
@@ -10872,7 +10854,12 @@
         </w:rPr>
       </w:pPr>
       <w:r>
-        <w:rPr/>
+        <w:rPr>
+          <w:rFonts w:cs="Consolas" w:ascii="Consolas" w:hAnsi="Consolas"/>
+          <w:sz w:val="19"/>
+          <w:szCs w:val="19"/>
+          <w:lang w:val="en-US"/>
+        </w:rPr>
       </w:r>
     </w:p>
     <w:p>
@@ -11002,21 +10989,31 @@
         </w:rPr>
       </w:pPr>
       <w:r>
-        <w:rPr/>
-      </w:r>
-    </w:p>
-    <w:p>
-      <w:pPr>
-        <w:pStyle w:val="Normal"/>
-        <w:rPr>
-          <w:rFonts w:ascii="Consolas" w:hAnsi="Consolas" w:cs="Consolas"/>
-          <w:sz w:val="19"/>
-          <w:szCs w:val="19"/>
-          <w:lang w:val="en-US"/>
-        </w:rPr>
-      </w:pPr>
-      <w:r>
-        <w:rPr/>
+        <w:rPr>
+          <w:rFonts w:cs="Consolas" w:ascii="Consolas" w:hAnsi="Consolas"/>
+          <w:sz w:val="19"/>
+          <w:szCs w:val="19"/>
+          <w:lang w:val="en-US"/>
+        </w:rPr>
+      </w:r>
+    </w:p>
+    <w:p>
+      <w:pPr>
+        <w:pStyle w:val="Normal"/>
+        <w:rPr>
+          <w:rFonts w:ascii="Consolas" w:hAnsi="Consolas" w:cs="Consolas"/>
+          <w:sz w:val="19"/>
+          <w:szCs w:val="19"/>
+          <w:lang w:val="en-US"/>
+        </w:rPr>
+      </w:pPr>
+      <w:r>
+        <w:rPr>
+          <w:rFonts w:cs="Consolas" w:ascii="Consolas" w:hAnsi="Consolas"/>
+          <w:sz w:val="19"/>
+          <w:szCs w:val="19"/>
+          <w:lang w:val="en-US"/>
+        </w:rPr>
       </w:r>
     </w:p>
     <w:p>
@@ -11166,7 +11163,12 @@
         </w:rPr>
       </w:pPr>
       <w:r>
-        <w:rPr/>
+        <w:rPr>
+          <w:rFonts w:cs="Consolas" w:ascii="Consolas" w:hAnsi="Consolas"/>
+          <w:sz w:val="19"/>
+          <w:szCs w:val="19"/>
+          <w:lang w:val="en-US"/>
+        </w:rPr>
       </w:r>
     </w:p>
     <w:p>
@@ -11336,7 +11338,12 @@
         </w:rPr>
       </w:pPr>
       <w:r>
-        <w:rPr/>
+        <w:rPr>
+          <w:rFonts w:cs="Consolas" w:ascii="Consolas" w:hAnsi="Consolas"/>
+          <w:sz w:val="19"/>
+          <w:szCs w:val="19"/>
+          <w:lang w:val="en-US"/>
+        </w:rPr>
       </w:r>
     </w:p>
     <w:p>
@@ -11495,7 +11502,12 @@
         </w:rPr>
       </w:pPr>
       <w:r>
-        <w:rPr/>
+        <w:rPr>
+          <w:rFonts w:cs="Consolas" w:ascii="Consolas" w:hAnsi="Consolas"/>
+          <w:sz w:val="19"/>
+          <w:szCs w:val="19"/>
+          <w:lang w:val="en-US"/>
+        </w:rPr>
       </w:r>
     </w:p>
     <w:p>
@@ -11654,7 +11666,12 @@
         </w:rPr>
       </w:pPr>
       <w:r>
-        <w:rPr/>
+        <w:rPr>
+          <w:rFonts w:cs="Consolas" w:ascii="Consolas" w:hAnsi="Consolas"/>
+          <w:sz w:val="19"/>
+          <w:szCs w:val="19"/>
+          <w:lang w:val="en-US"/>
+        </w:rPr>
       </w:r>
     </w:p>
     <w:p>
@@ -11784,21 +11801,31 @@
         </w:rPr>
       </w:pPr>
       <w:r>
-        <w:rPr/>
-      </w:r>
-    </w:p>
-    <w:p>
-      <w:pPr>
-        <w:pStyle w:val="Normal"/>
-        <w:rPr>
-          <w:rFonts w:ascii="Consolas" w:hAnsi="Consolas" w:cs="Consolas"/>
-          <w:sz w:val="19"/>
-          <w:szCs w:val="19"/>
-          <w:lang w:val="en-US"/>
-        </w:rPr>
-      </w:pPr>
-      <w:r>
-        <w:rPr/>
+        <w:rPr>
+          <w:rFonts w:cs="Consolas" w:ascii="Consolas" w:hAnsi="Consolas"/>
+          <w:sz w:val="19"/>
+          <w:szCs w:val="19"/>
+          <w:lang w:val="en-US"/>
+        </w:rPr>
+      </w:r>
+    </w:p>
+    <w:p>
+      <w:pPr>
+        <w:pStyle w:val="Normal"/>
+        <w:rPr>
+          <w:rFonts w:ascii="Consolas" w:hAnsi="Consolas" w:cs="Consolas"/>
+          <w:sz w:val="19"/>
+          <w:szCs w:val="19"/>
+          <w:lang w:val="en-US"/>
+        </w:rPr>
+      </w:pPr>
+      <w:r>
+        <w:rPr>
+          <w:rFonts w:cs="Consolas" w:ascii="Consolas" w:hAnsi="Consolas"/>
+          <w:sz w:val="19"/>
+          <w:szCs w:val="19"/>
+          <w:lang w:val="en-US"/>
+        </w:rPr>
       </w:r>
     </w:p>
     <w:p>
@@ -11948,7 +11975,12 @@
         </w:rPr>
       </w:pPr>
       <w:r>
-        <w:rPr/>
+        <w:rPr>
+          <w:rFonts w:cs="Consolas" w:ascii="Consolas" w:hAnsi="Consolas"/>
+          <w:sz w:val="19"/>
+          <w:szCs w:val="19"/>
+          <w:lang w:val="en-US"/>
+        </w:rPr>
       </w:r>
     </w:p>
     <w:p>
@@ -12254,7 +12286,12 @@
         </w:rPr>
       </w:pPr>
       <w:r>
-        <w:rPr/>
+        <w:rPr>
+          <w:rFonts w:cs="Consolas" w:ascii="Consolas" w:hAnsi="Consolas"/>
+          <w:sz w:val="19"/>
+          <w:szCs w:val="19"/>
+          <w:lang w:val="en-US"/>
+        </w:rPr>
       </w:r>
     </w:p>
     <w:p>
@@ -12676,7 +12713,12 @@
         </w:rPr>
       </w:pPr>
       <w:r>
-        <w:rPr/>
+        <w:rPr>
+          <w:rFonts w:cs="Consolas" w:ascii="Consolas" w:hAnsi="Consolas"/>
+          <w:sz w:val="19"/>
+          <w:szCs w:val="19"/>
+          <w:lang w:val="en-US"/>
+        </w:rPr>
       </w:r>
     </w:p>
     <w:p>
@@ -12817,7 +12859,12 @@
         </w:rPr>
       </w:pPr>
       <w:r>
-        <w:rPr/>
+        <w:rPr>
+          <w:rFonts w:cs="Consolas" w:ascii="Consolas" w:hAnsi="Consolas"/>
+          <w:sz w:val="19"/>
+          <w:szCs w:val="19"/>
+          <w:lang w:val="en-US"/>
+        </w:rPr>
       </w:r>
     </w:p>
     <w:p>
@@ -12889,7 +12936,12 @@
         </w:rPr>
       </w:pPr>
       <w:r>
-        <w:rPr/>
+        <w:rPr>
+          <w:rFonts w:cs="Consolas" w:ascii="Consolas" w:hAnsi="Consolas"/>
+          <w:sz w:val="19"/>
+          <w:szCs w:val="19"/>
+          <w:lang w:val="en-US"/>
+        </w:rPr>
       </w:r>
     </w:p>
     <w:p>
@@ -12952,7 +13004,12 @@
         </w:rPr>
       </w:pPr>
       <w:r>
-        <w:rPr/>
+        <w:rPr>
+          <w:rFonts w:cs="Consolas" w:ascii="Consolas" w:hAnsi="Consolas"/>
+          <w:sz w:val="19"/>
+          <w:szCs w:val="19"/>
+          <w:lang w:val="en-US"/>
+        </w:rPr>
       </w:r>
     </w:p>
     <w:p>
@@ -13258,7 +13315,12 @@
         </w:rPr>
       </w:pPr>
       <w:r>
-        <w:rPr/>
+        <w:rPr>
+          <w:rFonts w:cs="Consolas" w:ascii="Consolas" w:hAnsi="Consolas"/>
+          <w:sz w:val="19"/>
+          <w:szCs w:val="19"/>
+          <w:lang w:val="en-US"/>
+        </w:rPr>
       </w:r>
     </w:p>
     <w:p>
@@ -13417,21 +13479,31 @@
         </w:rPr>
       </w:pPr>
       <w:r>
-        <w:rPr/>
-      </w:r>
-    </w:p>
-    <w:p>
-      <w:pPr>
-        <w:pStyle w:val="Normal"/>
-        <w:rPr>
-          <w:rFonts w:ascii="Consolas" w:hAnsi="Consolas" w:cs="Consolas"/>
-          <w:sz w:val="19"/>
-          <w:szCs w:val="19"/>
-          <w:lang w:val="en-US"/>
-        </w:rPr>
-      </w:pPr>
-      <w:r>
-        <w:rPr/>
+        <w:rPr>
+          <w:rFonts w:cs="Consolas" w:ascii="Consolas" w:hAnsi="Consolas"/>
+          <w:sz w:val="19"/>
+          <w:szCs w:val="19"/>
+          <w:lang w:val="en-US"/>
+        </w:rPr>
+      </w:r>
+    </w:p>
+    <w:p>
+      <w:pPr>
+        <w:pStyle w:val="Normal"/>
+        <w:rPr>
+          <w:rFonts w:ascii="Consolas" w:hAnsi="Consolas" w:cs="Consolas"/>
+          <w:sz w:val="19"/>
+          <w:szCs w:val="19"/>
+          <w:lang w:val="en-US"/>
+        </w:rPr>
+      </w:pPr>
+      <w:r>
+        <w:rPr>
+          <w:rFonts w:cs="Consolas" w:ascii="Consolas" w:hAnsi="Consolas"/>
+          <w:sz w:val="19"/>
+          <w:szCs w:val="19"/>
+          <w:lang w:val="en-US"/>
+        </w:rPr>
       </w:r>
     </w:p>
     <w:p>
@@ -13639,7 +13711,12 @@
         </w:rPr>
       </w:pPr>
       <w:r>
-        <w:rPr/>
+        <w:rPr>
+          <w:rFonts w:cs="Consolas" w:ascii="Consolas" w:hAnsi="Consolas"/>
+          <w:sz w:val="19"/>
+          <w:szCs w:val="19"/>
+          <w:lang w:val="en-US"/>
+        </w:rPr>
       </w:r>
     </w:p>
     <w:p>
@@ -13925,7 +14002,12 @@
         </w:rPr>
       </w:pPr>
       <w:r>
-        <w:rPr/>
+        <w:rPr>
+          <w:rFonts w:cs="Consolas" w:ascii="Consolas" w:hAnsi="Consolas"/>
+          <w:sz w:val="19"/>
+          <w:szCs w:val="19"/>
+          <w:lang w:val="en-US"/>
+        </w:rPr>
       </w:r>
     </w:p>
     <w:p>
@@ -14280,7 +14362,7 @@
     </w:r>
     <w:r>
       <w:rPr/>
-      <w:t>22</w:t>
+      <w:t>19</w:t>
     </w:r>
     <w:r>
       <w:rPr/>
@@ -15287,7 +15369,7 @@
       <w:kern w:val="0"/>
       <w:sz w:val="24"/>
       <w:szCs w:val="24"/>
-      <w:lang w:eastAsia="zh-CN" w:val="ru-RU" w:bidi="ar-SA"/>
+      <w:lang w:val="ru-RU" w:eastAsia="zh-CN" w:bidi="ar-SA"/>
     </w:rPr>
   </w:style>
   <w:style w:type="paragraph" w:styleId="1">
@@ -16475,12 +16557,12 @@
       <w:jc w:val="left"/>
     </w:pPr>
     <w:rPr>
-      <w:rFonts w:ascii="Arial" w:hAnsi="Arial" w:cs="Arial" w:eastAsia="Times New Roman"/>
+      <w:rFonts w:ascii="Arial" w:hAnsi="Arial" w:eastAsia="Times New Roman" w:cs="Arial"/>
       <w:color w:val="auto"/>
       <w:kern w:val="0"/>
       <w:sz w:val="24"/>
       <w:szCs w:val="20"/>
-      <w:lang w:eastAsia="zh-CN" w:val="ru-RU" w:bidi="ar-SA"/>
+      <w:lang w:val="ru-RU" w:eastAsia="zh-CN" w:bidi="ar-SA"/>
     </w:rPr>
   </w:style>
   <w:style w:type="paragraph" w:styleId="Style32">
@@ -16505,7 +16587,7 @@
       <w:kern w:val="0"/>
       <w:sz w:val="24"/>
       <w:szCs w:val="20"/>
-      <w:lang w:eastAsia="zh-CN" w:val="ru-RU" w:bidi="ar-SA"/>
+      <w:lang w:val="ru-RU" w:eastAsia="zh-CN" w:bidi="ar-SA"/>
     </w:rPr>
   </w:style>
   <w:style w:type="paragraph" w:styleId="222" w:customStyle="1">
@@ -16534,12 +16616,12 @@
       <w:jc w:val="left"/>
     </w:pPr>
     <w:rPr>
-      <w:rFonts w:eastAsia="Calibri" w:ascii="Times New Roman" w:hAnsi="Times New Roman" w:cs="Times New Roman"/>
+      <w:rFonts w:ascii="Times New Roman" w:hAnsi="Times New Roman" w:eastAsia="Calibri" w:cs="Times New Roman"/>
       <w:color w:val="000000"/>
       <w:kern w:val="0"/>
       <w:sz w:val="16"/>
       <w:szCs w:val="20"/>
-      <w:lang w:eastAsia="zh-CN" w:val="ru-RU" w:bidi="ar-SA"/>
+      <w:lang w:val="ru-RU" w:eastAsia="zh-CN" w:bidi="ar-SA"/>
     </w:rPr>
   </w:style>
   <w:style w:type="paragraph" w:styleId="Style33" w:customStyle="1">
@@ -16591,7 +16673,7 @@
       <w:kern w:val="0"/>
       <w:sz w:val="24"/>
       <w:szCs w:val="24"/>
-      <w:lang w:eastAsia="zh-CN" w:val="ru-RU" w:bidi="ar-SA"/>
+      <w:lang w:val="ru-RU" w:eastAsia="zh-CN" w:bidi="ar-SA"/>
     </w:rPr>
   </w:style>
   <w:style w:type="paragraph" w:styleId="312" w:customStyle="1">
@@ -16627,19 +16709,18 @@
     <w:qFormat/>
     <w:pPr>
       <w:widowControl/>
-      <w:pBdr/>
       <w:suppressAutoHyphens w:val="true"/>
       <w:bidi w:val="0"/>
       <w:spacing w:before="0" w:after="0"/>
       <w:jc w:val="left"/>
     </w:pPr>
     <w:rPr>
-      <w:rFonts w:ascii="Helvetica" w:hAnsi="Helvetica" w:cs="Helvetica" w:eastAsia="Times New Roman"/>
+      <w:rFonts w:ascii="Helvetica" w:hAnsi="Helvetica" w:eastAsia="Times New Roman" w:cs="Helvetica"/>
       <w:color w:val="000000"/>
       <w:kern w:val="0"/>
       <w:sz w:val="24"/>
       <w:szCs w:val="20"/>
-      <w:lang w:eastAsia="zh-CN" w:val="ru-RU" w:bidi="ar-SA"/>
+      <w:lang w:val="ru-RU" w:eastAsia="zh-CN" w:bidi="ar-SA"/>
     </w:rPr>
   </w:style>
   <w:style w:type="paragraph" w:styleId="Style161" w:customStyle="1">
@@ -16647,19 +16728,18 @@
     <w:qFormat/>
     <w:pPr>
       <w:widowControl w:val="false"/>
-      <w:pBdr/>
       <w:suppressAutoHyphens w:val="true"/>
       <w:bidi w:val="0"/>
       <w:spacing w:lineRule="exact" w:line="278" w:before="0" w:after="0"/>
       <w:jc w:val="both"/>
     </w:pPr>
     <w:rPr>
-      <w:rFonts w:ascii="Arial Unicode MS" w:hAnsi="Arial Unicode MS" w:cs="Arial Unicode MS" w:eastAsia="Times New Roman"/>
+      <w:rFonts w:ascii="Arial Unicode MS" w:hAnsi="Arial Unicode MS" w:eastAsia="Times New Roman" w:cs="Arial Unicode MS"/>
       <w:color w:val="000000"/>
       <w:kern w:val="0"/>
       <w:sz w:val="24"/>
       <w:szCs w:val="24"/>
-      <w:lang w:eastAsia="zh-CN" w:val="ru-RU" w:bidi="ar-SA"/>
+      <w:lang w:val="ru-RU" w:eastAsia="zh-CN" w:bidi="ar-SA"/>
     </w:rPr>
   </w:style>
   <w:style w:type="paragraph" w:styleId="Western" w:customStyle="1">
@@ -16824,7 +16904,7 @@
       <w:kern w:val="0"/>
       <w:sz w:val="24"/>
       <w:szCs w:val="20"/>
-      <w:lang w:eastAsia="zh-CN" w:val="ru-RU" w:bidi="ar-SA"/>
+      <w:lang w:val="ru-RU" w:eastAsia="zh-CN" w:bidi="ar-SA"/>
     </w:rPr>
   </w:style>
   <w:style w:type="paragraph" w:styleId="44" w:customStyle="1">

</xml_diff>